<commit_message>
My changes to Q2
</commit_message>
<xml_diff>
--- a/Housing Prices_EDIT5.docx
+++ b/Housing Prices_EDIT5.docx
@@ -1,6 +1,6 @@
 
 <file path=word/document.xml><?xml version="1.0" encoding="utf-8"?>
-<w:document xmlns:wpc="http://schemas.microsoft.com/office/word/2010/wordprocessingCanvas" xmlns:cx="http://schemas.microsoft.com/office/drawing/2014/chartex" xmlns:cx1="http://schemas.microsoft.com/office/drawing/2015/9/8/chartex" xmlns:cx2="http://schemas.microsoft.com/office/drawing/2015/10/21/chartex" xmlns:cx3="http://schemas.microsoft.com/office/drawing/2016/5/9/chartex" xmlns:cx4="http://schemas.microsoft.com/office/drawing/2016/5/10/chartex" xmlns:cx5="http://schemas.microsoft.com/office/drawing/2016/5/11/chartex" xmlns:cx6="http://schemas.microsoft.com/office/drawing/2016/5/12/chartex" xmlns:cx7="http://schemas.microsoft.com/office/drawing/2016/5/13/chartex" xmlns:cx8="http://schemas.microsoft.com/office/drawing/2016/5/14/chartex" xmlns:mc="http://schemas.openxmlformats.org/markup-compatibility/2006" xmlns:aink="http://schemas.microsoft.com/office/drawing/2016/ink" xmlns:o="urn:schemas-microsoft-com:office:office" xmlns:r="http://schemas.openxmlformats.org/officeDocument/2006/relationships" xmlns:m="http://schemas.openxmlformats.org/officeDocument/2006/math" xmlns:v="urn:schemas-microsoft-com:vml" xmlns:wp14="http://schemas.microsoft.com/office/word/2010/wordprocessingDrawing" xmlns:wp="http://schemas.openxmlformats.org/drawingml/2006/wordprocessingDrawing" xmlns:w10="urn:schemas-microsoft-com:office:word" xmlns:w="http://schemas.openxmlformats.org/wordprocessingml/2006/main" xmlns:w14="http://schemas.microsoft.com/office/word/2010/wordml" xmlns:w15="http://schemas.microsoft.com/office/word/2012/wordml" xmlns:w16se="http://schemas.microsoft.com/office/word/2015/wordml/symex" xmlns:wpg="http://schemas.microsoft.com/office/word/2010/wordprocessingGroup" xmlns:wpi="http://schemas.microsoft.com/office/word/2010/wordprocessingInk" xmlns:wne="http://schemas.microsoft.com/office/word/2006/wordml" xmlns:wps="http://schemas.microsoft.com/office/word/2010/wordprocessingShape" mc:Ignorable="w14 w15 w16se wp14">
+<w:document xmlns:wpc="http://schemas.microsoft.com/office/word/2010/wordprocessingCanvas" xmlns:mo="http://schemas.microsoft.com/office/mac/office/2008/main" xmlns:mc="http://schemas.openxmlformats.org/markup-compatibility/2006" xmlns:mv="urn:schemas-microsoft-com:mac:vml" xmlns:o="urn:schemas-microsoft-com:office:office" xmlns:r="http://schemas.openxmlformats.org/officeDocument/2006/relationships" xmlns:m="http://schemas.openxmlformats.org/officeDocument/2006/math" xmlns:v="urn:schemas-microsoft-com:vml" xmlns:wp14="http://schemas.microsoft.com/office/word/2010/wordprocessingDrawing" xmlns:wp="http://schemas.openxmlformats.org/drawingml/2006/wordprocessingDrawing" xmlns:w10="urn:schemas-microsoft-com:office:word" xmlns:w="http://schemas.openxmlformats.org/wordprocessingml/2006/main" xmlns:w14="http://schemas.microsoft.com/office/word/2010/wordml" xmlns:w15="http://schemas.microsoft.com/office/word/2012/wordml" xmlns:wpg="http://schemas.microsoft.com/office/word/2010/wordprocessingGroup" xmlns:wpi="http://schemas.microsoft.com/office/word/2010/wordprocessingInk" xmlns:wne="http://schemas.microsoft.com/office/word/2006/wordml" xmlns:wps="http://schemas.microsoft.com/office/word/2010/wordprocessingShape" mc:Ignorable="w14 w15 wp14">
   <w:body>
     <w:p>
       <w:pPr>
@@ -566,25 +566,7 @@
         <w:t xml:space="preserve"> </w:t>
       </w:r>
       <w:r>
-        <w:t xml:space="preserve">Model </w:t>
-      </w:r>
-      <w:r>
-        <w:t>two</w:t>
-      </w:r>
-      <w:r>
-        <w:t xml:space="preserve"> was developed by using </w:t>
-      </w:r>
-      <w:r>
-        <w:t>the LASSO</w:t>
-      </w:r>
-      <w:r>
-        <w:t xml:space="preserve"> automatic selection with a limited number of variables.  The square root transformation was used on sales prices to help with the non-normality of the distribution.  </w:t>
-      </w:r>
-      <w:r>
-        <w:t xml:space="preserve">The model was more inclusive than model one but was run through the same process as model one, list again in this paragraph. </w:t>
-      </w:r>
-      <w:r>
-        <w:t>The first step proc sgscatter was used to get a matrix of the numeric variables, which was analyized to pick the variables that looked like they were related to the houses sale price.  Next the categorical variables were chosen based on intuition while limiting them to no more than five, three were ultimately chosen.  Then the variables ran through PROC</w:t>
+        <w:t>Model two was developed by using the LASSO automatic selection with a limited number of variables.  The square root transformation was used on sales prices to help with the non-normality of the distribution.  The model was more inclusive than model one but was run through the same process as model one, list again in this paragraph. The first step proc sgscatter was used to get a matrix of the numeric variables, which was analyized to pick the variables that looked like they were related to the houses sale price.  Next the categorical variables were chosen based on intuition while limiting them to no more than five, three were ultimately chosen.  Then the variables ran through PROC</w:t>
       </w:r>
       <w:r>
         <w:t xml:space="preserve"> GLM</w:t>
@@ -667,7 +649,6 @@
         </w:rPr>
         <w:t xml:space="preserve"> </w:t>
       </w:r>
-      <w:bookmarkStart w:id="0" w:name="_GoBack"/>
       <w:r>
         <w:rPr>
           <w:noProof/>
@@ -715,7 +696,6 @@
           </wp:inline>
         </w:drawing>
       </w:r>
-      <w:bookmarkEnd w:id="0"/>
     </w:p>
     <w:p/>
     <w:p>
@@ -1595,7 +1575,13 @@
         <w:t xml:space="preserve"> t</w:t>
       </w:r>
       <w:r>
-        <w:t xml:space="preserve">he maximum predictive power. This model may be more complex than the first models. However, even a complex model should meet the assumptions of multiple linear regression and attempt to minimize bias. </w:t>
+        <w:t xml:space="preserve">he </w:t>
+      </w:r>
+      <w:r>
+        <w:t>maximum predictive</w:t>
+      </w:r>
+      <w:r>
+        <w:t xml:space="preserve"> power. This model may be more complex than the first models. However, even a complex model should meet the assumptions of multiple linear regression and attempt to minimize bias. </w:t>
       </w:r>
     </w:p>
     <w:p/>
@@ -1618,28 +1604,1070 @@
       </w:r>
     </w:p>
     <w:p>
+      <w:pPr>
+        <w:pStyle w:val="ListParagraph"/>
+        <w:numPr>
+          <w:ilvl w:val="0"/>
+          <w:numId w:val="4"/>
+        </w:numPr>
+      </w:pPr>
+      <w:r>
+        <w:t xml:space="preserve">Model one </w:t>
+      </w:r>
+      <w:r>
+        <w:t>was develop as a base line for creating maximum predictive model. It uses the following chain of techniques</w:t>
+      </w:r>
+    </w:p>
+    <w:p>
+      <w:pPr>
+        <w:pStyle w:val="ListParagraph"/>
+        <w:numPr>
+          <w:ilvl w:val="0"/>
+          <w:numId w:val="5"/>
+        </w:numPr>
+      </w:pPr>
+      <w:r>
+        <w:t>The train and test datasets are imported and datatypes are normalized</w:t>
+      </w:r>
+    </w:p>
+    <w:p>
+      <w:pPr>
+        <w:pStyle w:val="ListParagraph"/>
+        <w:numPr>
+          <w:ilvl w:val="0"/>
+          <w:numId w:val="5"/>
+        </w:numPr>
+      </w:pPr>
+      <w:r>
+        <w:t>Most of the continuous variables are transformed based on previously created distribution charts. The goal the transformation is having roughly normal distributions.</w:t>
+      </w:r>
+    </w:p>
+    <w:p>
+      <w:pPr>
+        <w:pStyle w:val="ListParagraph"/>
+        <w:numPr>
+          <w:ilvl w:val="0"/>
+          <w:numId w:val="5"/>
+        </w:numPr>
+      </w:pPr>
+      <w:r>
+        <w:t>Linearity with SalePrice is checked manually with scatterplots and few of the variables are not included in the final dataset.</w:t>
+      </w:r>
+    </w:p>
+    <w:p>
+      <w:pPr>
+        <w:pStyle w:val="ListParagraph"/>
+        <w:numPr>
+          <w:ilvl w:val="0"/>
+          <w:numId w:val="5"/>
+        </w:numPr>
+      </w:pPr>
+      <w:r>
+        <w:lastRenderedPageBreak/>
+        <w:t>The dataset includes 43 categorical variables. Because of the high number, they are transformed to dummy variables automatically with PROC GLMMOD</w:t>
+      </w:r>
+    </w:p>
+    <w:p>
+      <w:pPr>
+        <w:pStyle w:val="ListParagraph"/>
+        <w:numPr>
+          <w:ilvl w:val="0"/>
+          <w:numId w:val="5"/>
+        </w:numPr>
+      </w:pPr>
+      <w:r>
+        <w:t>High-influential points are automatically filtered based on rule of having cook’s distance less than 4/N (N-number of training observations). Nine observations are dropped after this technique.</w:t>
+      </w:r>
+    </w:p>
+    <w:p>
+      <w:pPr>
+        <w:pStyle w:val="ListParagraph"/>
+        <w:numPr>
+          <w:ilvl w:val="0"/>
+          <w:numId w:val="5"/>
+        </w:numPr>
+      </w:pPr>
+      <w:r>
+        <w:t>An automatic feature selection method PRC GLMSELECT with a STEPWISE algorithm is used for selecting the final set of features. Five</w:t>
+      </w:r>
+      <w:r>
+        <w:t>-</w:t>
+      </w:r>
+      <w:r>
+        <w:t xml:space="preserve">fold cross validation is used to ensure better performance on the test dataset. All continuous variables and all dummy </w:t>
+      </w:r>
+      <w:r>
+        <w:t xml:space="preserve">variables </w:t>
+      </w:r>
+      <w:r>
+        <w:t xml:space="preserve">(299 in total) are fed into the feature selection. Forty-three variables are selected from </w:t>
+      </w:r>
+      <w:r>
+        <w:t>the feature selection.</w:t>
+      </w:r>
+    </w:p>
+    <w:p>
+      <w:pPr>
+        <w:pStyle w:val="ListParagraph"/>
+        <w:numPr>
+          <w:ilvl w:val="0"/>
+          <w:numId w:val="5"/>
+        </w:numPr>
+      </w:pPr>
+      <w:r>
+        <w:t>A linear regression is fitted with all the selected features and the test dataset portion of the dataset is exported to a CSV file.</w:t>
+      </w:r>
+    </w:p>
+    <w:p>
       <w:r>
         <w:tab/>
-        <w:t>1.</w:t>
-      </w:r>
-    </w:p>
-    <w:p>
-      <w:r>
-        <w:tab/>
-      </w:r>
-    </w:p>
-    <w:p>
-      <w:r>
-        <w:tab/>
-        <w:t>2.</w:t>
-      </w:r>
+      </w:r>
+    </w:p>
+    <w:p>
+      <w:pPr>
+        <w:pStyle w:val="ListParagraph"/>
+        <w:numPr>
+          <w:ilvl w:val="0"/>
+          <w:numId w:val="4"/>
+        </w:numPr>
+      </w:pPr>
+      <w:r>
+        <w:t xml:space="preserve"> </w:t>
+      </w:r>
+      <w:r>
+        <w:t xml:space="preserve">The second model was developed to test if variables with </w:t>
+      </w:r>
+      <w:r>
+        <w:t xml:space="preserve">polynomial </w:t>
+      </w:r>
+      <w:r>
+        <w:t xml:space="preserve">transformation </w:t>
+      </w:r>
+      <w:r>
+        <w:t>of degree 2</w:t>
+      </w:r>
+      <w:r>
+        <w:t xml:space="preserve"> </w:t>
+      </w:r>
+      <w:r>
+        <w:t>will perform better. The intuition for this comes from scatter plots created to test the linearity of all continuous variables. Some of the variables seem to fit a curved line better.  The model uses the following chain of techniques</w:t>
+      </w:r>
+    </w:p>
+    <w:p>
+      <w:pPr>
+        <w:pStyle w:val="ListParagraph"/>
+        <w:numPr>
+          <w:ilvl w:val="0"/>
+          <w:numId w:val="5"/>
+        </w:numPr>
+      </w:pPr>
+      <w:r>
+        <w:t>The train and test datasets are imported and datatypes are normalized</w:t>
+      </w:r>
+    </w:p>
+    <w:p>
+      <w:pPr>
+        <w:pStyle w:val="ListParagraph"/>
+        <w:numPr>
+          <w:ilvl w:val="0"/>
+          <w:numId w:val="5"/>
+        </w:numPr>
+      </w:pPr>
+      <w:r>
+        <w:t>Most of the continuous variables are transformed based on previously created distribution charts. The goal the transformation is having roughly normal distributions.</w:t>
+      </w:r>
+    </w:p>
+    <w:p>
+      <w:pPr>
+        <w:pStyle w:val="ListParagraph"/>
+        <w:numPr>
+          <w:ilvl w:val="0"/>
+          <w:numId w:val="5"/>
+        </w:numPr>
+      </w:pPr>
+      <w:r>
+        <w:t>Linearity with SalePrice is checked manually with scatterplots and few of the variables are not included in the final dataset.</w:t>
+      </w:r>
+    </w:p>
+    <w:p>
+      <w:pPr>
+        <w:pStyle w:val="ListParagraph"/>
+        <w:numPr>
+          <w:ilvl w:val="0"/>
+          <w:numId w:val="5"/>
+        </w:numPr>
+      </w:pPr>
+      <w:r>
+        <w:t>The dataset includes 43 categorical variables. Because of the high number, they are transformed to dummy variables automatically with PROC GLMMOD</w:t>
+      </w:r>
+    </w:p>
+    <w:p>
+      <w:pPr>
+        <w:pStyle w:val="ListParagraph"/>
+        <w:numPr>
+          <w:ilvl w:val="0"/>
+          <w:numId w:val="5"/>
+        </w:numPr>
+      </w:pPr>
+      <w:r>
+        <w:t>High-influential points are automatically filtered based on rule of having cook’s distance less than 4/N (N-number of training observations). Nine observations are dropped after this technique.</w:t>
+      </w:r>
+    </w:p>
+    <w:p>
+      <w:pPr>
+        <w:pStyle w:val="ListParagraph"/>
+        <w:numPr>
+          <w:ilvl w:val="0"/>
+          <w:numId w:val="5"/>
+        </w:numPr>
+      </w:pPr>
+      <w:r>
+        <w:t xml:space="preserve">An automatic feature selection method PRC GLMSELECT with a STEPWISE algorithm is used for selecting the final set of features. Five-fold cross validation is used to ensure better performance on the test dataset. All continuous variables are raised to order of 2. The feature selection method is used to select best performing variables. </w:t>
+      </w:r>
+      <w:r>
+        <w:t xml:space="preserve">34 </w:t>
+      </w:r>
+      <w:r>
+        <w:t>variables are selected out of 303.</w:t>
+      </w:r>
+    </w:p>
+    <w:p>
+      <w:pPr>
+        <w:pStyle w:val="ListParagraph"/>
+        <w:numPr>
+          <w:ilvl w:val="0"/>
+          <w:numId w:val="5"/>
+        </w:numPr>
+      </w:pPr>
+      <w:r>
+        <w:t>A linear regression is fitted with all the selected features and the test dataset portion of the dataset is exported to a CSV file.</w:t>
+      </w:r>
+    </w:p>
+    <w:p>
+      <w:pPr>
+        <w:ind w:left="720"/>
+      </w:pPr>
     </w:p>
     <w:p/>
     <w:p>
-      <w:r>
-        <w:tab/>
-        <w:t>3.</w:t>
-      </w:r>
+      <w:pPr>
+        <w:pStyle w:val="ListParagraph"/>
+        <w:numPr>
+          <w:ilvl w:val="0"/>
+          <w:numId w:val="4"/>
+        </w:numPr>
+      </w:pPr>
+      <w:r>
+        <w:t xml:space="preserve">After the </w:t>
+      </w:r>
+      <w:r>
+        <w:t xml:space="preserve">model with </w:t>
+      </w:r>
+      <w:r>
+        <w:t xml:space="preserve">polynomial </w:t>
+      </w:r>
+      <w:r>
+        <w:t xml:space="preserve">transformation </w:t>
+      </w:r>
+      <w:r>
+        <w:t>of degree 2</w:t>
+      </w:r>
+      <w:r>
+        <w:t xml:space="preserve"> showed</w:t>
+      </w:r>
+      <w:r>
+        <w:t xml:space="preserve"> better</w:t>
+      </w:r>
+      <w:r>
+        <w:t xml:space="preserve"> performance, the next model was developed to test if cross features will have improvement</w:t>
+      </w:r>
+      <w:r>
+        <w:t xml:space="preserve">. The intuition for this comes </w:t>
+      </w:r>
+      <w:r>
+        <w:t xml:space="preserve">from logic that combinations are important for example: a house with four bedrooms can be way more valuable if it has more than one </w:t>
+      </w:r>
+      <w:r>
+        <w:t>bathroom</w:t>
+      </w:r>
+      <w:r>
+        <w:t xml:space="preserve">, but </w:t>
+      </w:r>
+      <w:r>
+        <w:t>bathroom</w:t>
+      </w:r>
+      <w:r>
+        <w:t>s by itself don’t have such a great impact on the price</w:t>
+      </w:r>
+      <w:r>
+        <w:t>. The model uses the following chain of techniques</w:t>
+      </w:r>
+      <w:r>
+        <w:t>:</w:t>
+      </w:r>
+    </w:p>
+    <w:p>
+      <w:pPr>
+        <w:pStyle w:val="ListParagraph"/>
+        <w:numPr>
+          <w:ilvl w:val="0"/>
+          <w:numId w:val="5"/>
+        </w:numPr>
+      </w:pPr>
+      <w:r>
+        <w:t>The train and test datasets are imported and datatypes are normalized</w:t>
+      </w:r>
+    </w:p>
+    <w:p>
+      <w:pPr>
+        <w:pStyle w:val="ListParagraph"/>
+        <w:numPr>
+          <w:ilvl w:val="0"/>
+          <w:numId w:val="5"/>
+        </w:numPr>
+      </w:pPr>
+      <w:r>
+        <w:lastRenderedPageBreak/>
+        <w:t>Most of the continuous variables are transformed based on previously created distribution charts. The goal the transformation is having roughly normal distributions.</w:t>
+      </w:r>
+    </w:p>
+    <w:p>
+      <w:pPr>
+        <w:pStyle w:val="ListParagraph"/>
+        <w:numPr>
+          <w:ilvl w:val="0"/>
+          <w:numId w:val="5"/>
+        </w:numPr>
+      </w:pPr>
+      <w:r>
+        <w:t>Linearity with SalePrice is checked manually with scatterplots and few of the variables are not included in the final dataset.</w:t>
+      </w:r>
+    </w:p>
+    <w:p>
+      <w:pPr>
+        <w:pStyle w:val="ListParagraph"/>
+        <w:numPr>
+          <w:ilvl w:val="0"/>
+          <w:numId w:val="5"/>
+        </w:numPr>
+      </w:pPr>
+      <w:r>
+        <w:t>The dataset includes 43 categorical variables. Because of the high number, they are transformed to dummy variables automatically with PROC GLMMOD</w:t>
+      </w:r>
+    </w:p>
+    <w:p>
+      <w:pPr>
+        <w:pStyle w:val="ListParagraph"/>
+        <w:numPr>
+          <w:ilvl w:val="0"/>
+          <w:numId w:val="5"/>
+        </w:numPr>
+      </w:pPr>
+      <w:r>
+        <w:t>High-influential points are automatically filtered based on rule of having cook’s distance less than 4/N (N-number of training observations). Nine observations are dropped after this technique.</w:t>
+      </w:r>
+    </w:p>
+    <w:p>
+      <w:pPr>
+        <w:pStyle w:val="ListParagraph"/>
+        <w:numPr>
+          <w:ilvl w:val="0"/>
+          <w:numId w:val="5"/>
+        </w:numPr>
+      </w:pPr>
+      <w:r>
+        <w:t xml:space="preserve">An automatic feature selection method PRC GLMSELECT with a </w:t>
+      </w:r>
+      <w:r>
+        <w:t>LASSO</w:t>
+      </w:r>
+      <w:r>
+        <w:t xml:space="preserve"> algorithm is used for selecting the final set of features.</w:t>
+      </w:r>
+      <w:r>
+        <w:t xml:space="preserve"> Only 200 steps are allowed for the LASSO algorithm</w:t>
+      </w:r>
+      <w:r>
+        <w:t xml:space="preserve"> </w:t>
+      </w:r>
+      <w:r>
+        <w:t>and f</w:t>
+      </w:r>
+      <w:r>
+        <w:t>ive-fold cross validation is used to ensure better performance on the test dataset. All continuous variables are raised to order of 2</w:t>
+      </w:r>
+      <w:r>
+        <w:t xml:space="preserve"> and two way combinations between</w:t>
+      </w:r>
+      <w:r>
+        <w:t xml:space="preserve"> all</w:t>
+      </w:r>
+      <w:r>
+        <w:t xml:space="preserve"> features are created</w:t>
+      </w:r>
+      <w:r>
+        <w:t xml:space="preserve">. The feature selection method is used to select best performing variables. </w:t>
+      </w:r>
+      <w:r>
+        <w:t xml:space="preserve">All features with two-way combination and second order transformation have count of about </w:t>
+      </w:r>
+      <w:r>
+        <w:t>44,</w:t>
+      </w:r>
+      <w:r>
+        <w:t xml:space="preserve">500. The 200 step LASO will select </w:t>
+      </w:r>
+      <w:r>
+        <w:t>159 out of them.</w:t>
+      </w:r>
+    </w:p>
+    <w:p>
+      <w:pPr>
+        <w:pStyle w:val="ListParagraph"/>
+        <w:numPr>
+          <w:ilvl w:val="0"/>
+          <w:numId w:val="5"/>
+        </w:numPr>
+      </w:pPr>
+      <w:r>
+        <w:t>A linear regression is fitted with all the selected features and the test dataset portion of the dataset is exported to a CSV file.</w:t>
+      </w:r>
+    </w:p>
+    <w:p>
+      <w:pPr>
+        <w:pStyle w:val="ListParagraph"/>
+        <w:ind w:left="1080"/>
+      </w:pPr>
+    </w:p>
+    <w:tbl>
+      <w:tblPr>
+        <w:tblStyle w:val="TableGrid"/>
+        <w:tblW w:w="8460" w:type="dxa"/>
+        <w:tblInd w:w="625" w:type="dxa"/>
+        <w:tblLayout w:type="fixed"/>
+        <w:tblLook w:val="04A0" w:firstRow="1" w:lastRow="0" w:firstColumn="1" w:lastColumn="0" w:noHBand="0" w:noVBand="1"/>
+      </w:tblPr>
+      <w:tblGrid>
+        <w:gridCol w:w="1692"/>
+        <w:gridCol w:w="1692"/>
+        <w:gridCol w:w="1692"/>
+        <w:gridCol w:w="1692"/>
+        <w:gridCol w:w="1692"/>
+      </w:tblGrid>
+      <w:tr>
+        <w:trPr>
+          <w:trHeight w:val="1155"/>
+        </w:trPr>
+        <w:tc>
+          <w:tcPr>
+            <w:tcW w:w="1692" w:type="dxa"/>
+          </w:tcPr>
+          <w:p>
+            <w:pPr>
+              <w:pStyle w:val="NormalWeb"/>
+              <w:spacing w:before="192" w:beforeAutospacing="0" w:after="192" w:afterAutospacing="0"/>
+              <w:rPr>
+                <w:rFonts w:ascii="Helvetica Neue" w:hAnsi="Helvetica Neue"/>
+                <w:b/>
+                <w:color w:val="555555"/>
+                <w:sz w:val="22"/>
+              </w:rPr>
+            </w:pPr>
+            <w:r>
+              <w:rPr>
+                <w:rFonts w:ascii="Helvetica Neue" w:hAnsi="Helvetica Neue"/>
+                <w:b/>
+                <w:color w:val="555555"/>
+                <w:sz w:val="22"/>
+              </w:rPr>
+              <w:t>Test Set Models</w:t>
+            </w:r>
+          </w:p>
+        </w:tc>
+        <w:tc>
+          <w:tcPr>
+            <w:tcW w:w="1692" w:type="dxa"/>
+          </w:tcPr>
+          <w:p>
+            <w:pPr>
+              <w:pStyle w:val="NormalWeb"/>
+              <w:spacing w:before="192" w:beforeAutospacing="0" w:after="192" w:afterAutospacing="0"/>
+              <w:rPr>
+                <w:rFonts w:ascii="Helvetica Neue" w:hAnsi="Helvetica Neue"/>
+                <w:color w:val="555555"/>
+                <w:sz w:val="22"/>
+              </w:rPr>
+            </w:pPr>
+            <w:r>
+              <w:rPr>
+                <w:rFonts w:ascii="Helvetica Neue" w:hAnsi="Helvetica Neue"/>
+                <w:color w:val="555555"/>
+                <w:sz w:val="22"/>
+              </w:rPr>
+              <w:t>R2</w:t>
+            </w:r>
+          </w:p>
+        </w:tc>
+        <w:tc>
+          <w:tcPr>
+            <w:tcW w:w="1692" w:type="dxa"/>
+          </w:tcPr>
+          <w:p>
+            <w:pPr>
+              <w:pStyle w:val="NormalWeb"/>
+              <w:spacing w:before="192" w:beforeAutospacing="0" w:after="192" w:afterAutospacing="0"/>
+              <w:rPr>
+                <w:rFonts w:ascii="Helvetica Neue" w:hAnsi="Helvetica Neue"/>
+                <w:color w:val="555555"/>
+                <w:sz w:val="22"/>
+              </w:rPr>
+            </w:pPr>
+            <w:r>
+              <w:rPr>
+                <w:rFonts w:ascii="Helvetica Neue" w:hAnsi="Helvetica Neue"/>
+                <w:color w:val="555555"/>
+                <w:sz w:val="22"/>
+              </w:rPr>
+              <w:t>Adjusted R2</w:t>
+            </w:r>
+          </w:p>
+        </w:tc>
+        <w:tc>
+          <w:tcPr>
+            <w:tcW w:w="1692" w:type="dxa"/>
+          </w:tcPr>
+          <w:p>
+            <w:pPr>
+              <w:pStyle w:val="NormalWeb"/>
+              <w:spacing w:before="192" w:beforeAutospacing="0" w:after="192" w:afterAutospacing="0"/>
+              <w:rPr>
+                <w:rFonts w:ascii="Helvetica Neue" w:hAnsi="Helvetica Neue"/>
+                <w:color w:val="555555"/>
+                <w:sz w:val="22"/>
+              </w:rPr>
+            </w:pPr>
+            <w:r>
+              <w:rPr>
+                <w:rFonts w:ascii="Helvetica Neue" w:hAnsi="Helvetica Neue"/>
+                <w:color w:val="555555"/>
+                <w:sz w:val="22"/>
+              </w:rPr>
+              <w:t xml:space="preserve">Kaggle </w:t>
+            </w:r>
+          </w:p>
+          <w:p>
+            <w:pPr>
+              <w:pStyle w:val="NormalWeb"/>
+              <w:spacing w:before="192" w:beforeAutospacing="0" w:after="192" w:afterAutospacing="0"/>
+              <w:rPr>
+                <w:rFonts w:ascii="Helvetica Neue" w:hAnsi="Helvetica Neue"/>
+                <w:color w:val="555555"/>
+                <w:sz w:val="22"/>
+              </w:rPr>
+            </w:pPr>
+            <w:r>
+              <w:rPr>
+                <w:rFonts w:ascii="Helvetica Neue" w:hAnsi="Helvetica Neue"/>
+                <w:color w:val="555555"/>
+                <w:sz w:val="22"/>
+              </w:rPr>
+              <w:t>Score</w:t>
+            </w:r>
+          </w:p>
+        </w:tc>
+        <w:tc>
+          <w:tcPr>
+            <w:tcW w:w="1692" w:type="dxa"/>
+          </w:tcPr>
+          <w:p>
+            <w:pPr>
+              <w:pStyle w:val="NormalWeb"/>
+              <w:spacing w:before="192" w:beforeAutospacing="0" w:after="192" w:afterAutospacing="0"/>
+              <w:rPr>
+                <w:rFonts w:ascii="Helvetica Neue" w:hAnsi="Helvetica Neue"/>
+                <w:color w:val="555555"/>
+                <w:sz w:val="22"/>
+              </w:rPr>
+            </w:pPr>
+            <w:r>
+              <w:rPr>
+                <w:rFonts w:ascii="Helvetica Neue" w:hAnsi="Helvetica Neue"/>
+                <w:color w:val="555555"/>
+                <w:sz w:val="22"/>
+              </w:rPr>
+              <w:t>PRESS</w:t>
+            </w:r>
+          </w:p>
+        </w:tc>
+      </w:tr>
+      <w:tr>
+        <w:trPr>
+          <w:trHeight w:val="1155"/>
+        </w:trPr>
+        <w:tc>
+          <w:tcPr>
+            <w:tcW w:w="1692" w:type="dxa"/>
+          </w:tcPr>
+          <w:p>
+            <w:pPr>
+              <w:pStyle w:val="NormalWeb"/>
+              <w:spacing w:before="192" w:beforeAutospacing="0" w:after="192" w:afterAutospacing="0"/>
+              <w:rPr>
+                <w:rFonts w:ascii="Helvetica Neue" w:hAnsi="Helvetica Neue"/>
+                <w:color w:val="555555"/>
+                <w:sz w:val="22"/>
+              </w:rPr>
+            </w:pPr>
+            <w:r>
+              <w:rPr>
+                <w:rFonts w:ascii="Helvetica Neue" w:hAnsi="Helvetica Neue"/>
+                <w:color w:val="555555"/>
+                <w:sz w:val="22"/>
+              </w:rPr>
+              <w:t xml:space="preserve">Model 1  </w:t>
+            </w:r>
+          </w:p>
+          <w:p>
+            <w:pPr>
+              <w:pStyle w:val="NormalWeb"/>
+              <w:spacing w:before="192" w:beforeAutospacing="0" w:after="192" w:afterAutospacing="0"/>
+              <w:rPr>
+                <w:rFonts w:ascii="Helvetica Neue" w:hAnsi="Helvetica Neue"/>
+                <w:color w:val="555555"/>
+                <w:sz w:val="22"/>
+              </w:rPr>
+            </w:pPr>
+          </w:p>
+        </w:tc>
+        <w:tc>
+          <w:tcPr>
+            <w:tcW w:w="1692" w:type="dxa"/>
+          </w:tcPr>
+          <w:p>
+            <w:pPr>
+              <w:pStyle w:val="NormalWeb"/>
+              <w:spacing w:before="192" w:beforeAutospacing="0" w:after="192" w:afterAutospacing="0"/>
+              <w:rPr>
+                <w:rFonts w:ascii="Helvetica Neue" w:hAnsi="Helvetica Neue"/>
+                <w:color w:val="555555"/>
+                <w:sz w:val="22"/>
+              </w:rPr>
+            </w:pPr>
+          </w:p>
+          <w:p>
+            <w:pPr>
+              <w:pStyle w:val="NormalWeb"/>
+              <w:spacing w:before="192" w:beforeAutospacing="0" w:after="192" w:afterAutospacing="0"/>
+              <w:rPr>
+                <w:rFonts w:ascii="Helvetica Neue" w:hAnsi="Helvetica Neue"/>
+                <w:color w:val="555555"/>
+                <w:sz w:val="22"/>
+              </w:rPr>
+            </w:pPr>
+            <w:r>
+              <w:rPr>
+                <w:rFonts w:ascii="Helvetica Neue" w:hAnsi="Helvetica Neue"/>
+                <w:color w:val="555555"/>
+                <w:sz w:val="22"/>
+              </w:rPr>
+              <w:t>0.94</w:t>
+            </w:r>
+            <w:r>
+              <w:rPr>
+                <w:rFonts w:ascii="Helvetica Neue" w:hAnsi="Helvetica Neue"/>
+                <w:color w:val="555555"/>
+                <w:sz w:val="22"/>
+              </w:rPr>
+              <w:t>8</w:t>
+            </w:r>
+          </w:p>
+        </w:tc>
+        <w:tc>
+          <w:tcPr>
+            <w:tcW w:w="1692" w:type="dxa"/>
+          </w:tcPr>
+          <w:p>
+            <w:pPr>
+              <w:pStyle w:val="NormalWeb"/>
+              <w:spacing w:before="192" w:beforeAutospacing="0" w:after="192" w:afterAutospacing="0"/>
+              <w:rPr>
+                <w:rFonts w:ascii="Helvetica Neue" w:hAnsi="Helvetica Neue"/>
+                <w:color w:val="555555"/>
+                <w:sz w:val="22"/>
+              </w:rPr>
+            </w:pPr>
+          </w:p>
+          <w:p>
+            <w:pPr>
+              <w:pStyle w:val="NormalWeb"/>
+              <w:spacing w:before="192" w:beforeAutospacing="0" w:after="192" w:afterAutospacing="0"/>
+              <w:rPr>
+                <w:rFonts w:ascii="Helvetica Neue" w:hAnsi="Helvetica Neue"/>
+                <w:color w:val="555555"/>
+                <w:sz w:val="22"/>
+              </w:rPr>
+            </w:pPr>
+            <w:r>
+              <w:rPr>
+                <w:rFonts w:ascii="Helvetica Neue" w:hAnsi="Helvetica Neue"/>
+                <w:color w:val="555555"/>
+                <w:sz w:val="22"/>
+              </w:rPr>
+              <w:t>0.9463</w:t>
+            </w:r>
+          </w:p>
+        </w:tc>
+        <w:tc>
+          <w:tcPr>
+            <w:tcW w:w="1692" w:type="dxa"/>
+          </w:tcPr>
+          <w:p>
+            <w:pPr>
+              <w:pStyle w:val="NormalWeb"/>
+              <w:spacing w:before="192" w:beforeAutospacing="0" w:after="192" w:afterAutospacing="0"/>
+              <w:rPr>
+                <w:rFonts w:ascii="Helvetica Neue" w:hAnsi="Helvetica Neue"/>
+                <w:color w:val="555555"/>
+                <w:sz w:val="22"/>
+              </w:rPr>
+            </w:pPr>
+          </w:p>
+          <w:p>
+            <w:pPr>
+              <w:pStyle w:val="NormalWeb"/>
+              <w:spacing w:before="192" w:beforeAutospacing="0" w:after="192" w:afterAutospacing="0"/>
+              <w:rPr>
+                <w:rFonts w:ascii="Helvetica Neue" w:hAnsi="Helvetica Neue"/>
+                <w:color w:val="555555"/>
+                <w:sz w:val="22"/>
+              </w:rPr>
+            </w:pPr>
+            <w:r>
+              <w:rPr>
+                <w:rFonts w:ascii="Helvetica Neue" w:hAnsi="Helvetica Neue"/>
+                <w:color w:val="555555"/>
+                <w:sz w:val="22"/>
+              </w:rPr>
+              <w:t>0.12883</w:t>
+            </w:r>
+          </w:p>
+        </w:tc>
+        <w:tc>
+          <w:tcPr>
+            <w:tcW w:w="1692" w:type="dxa"/>
+          </w:tcPr>
+          <w:p>
+            <w:pPr>
+              <w:pStyle w:val="NormalWeb"/>
+              <w:spacing w:before="192" w:beforeAutospacing="0" w:after="192" w:afterAutospacing="0"/>
+              <w:rPr>
+                <w:rFonts w:ascii="Helvetica Neue" w:hAnsi="Helvetica Neue"/>
+                <w:color w:val="555555"/>
+                <w:sz w:val="22"/>
+              </w:rPr>
+            </w:pPr>
+            <w:r>
+              <w:rPr>
+                <w:rFonts w:ascii="Helvetica Neue" w:hAnsi="Helvetica Neue"/>
+                <w:color w:val="555555"/>
+                <w:sz w:val="22"/>
+              </w:rPr>
+              <w:t>475399</w:t>
+            </w:r>
+          </w:p>
+        </w:tc>
+      </w:tr>
+      <w:tr>
+        <w:trPr>
+          <w:trHeight w:val="1155"/>
+        </w:trPr>
+        <w:tc>
+          <w:tcPr>
+            <w:tcW w:w="1692" w:type="dxa"/>
+          </w:tcPr>
+          <w:p>
+            <w:pPr>
+              <w:pStyle w:val="NormalWeb"/>
+              <w:spacing w:before="192" w:beforeAutospacing="0" w:after="192" w:afterAutospacing="0"/>
+              <w:rPr>
+                <w:rFonts w:ascii="Helvetica Neue" w:hAnsi="Helvetica Neue"/>
+                <w:color w:val="555555"/>
+                <w:sz w:val="22"/>
+              </w:rPr>
+            </w:pPr>
+            <w:r>
+              <w:rPr>
+                <w:rFonts w:ascii="Helvetica Neue" w:hAnsi="Helvetica Neue"/>
+                <w:color w:val="555555"/>
+                <w:sz w:val="22"/>
+              </w:rPr>
+              <w:t>Model 2</w:t>
+            </w:r>
+          </w:p>
+          <w:p>
+            <w:pPr>
+              <w:pStyle w:val="NormalWeb"/>
+              <w:spacing w:before="192" w:beforeAutospacing="0" w:after="192" w:afterAutospacing="0"/>
+              <w:rPr>
+                <w:rFonts w:ascii="Helvetica Neue" w:hAnsi="Helvetica Neue"/>
+                <w:color w:val="555555"/>
+                <w:sz w:val="22"/>
+              </w:rPr>
+            </w:pPr>
+          </w:p>
+        </w:tc>
+        <w:tc>
+          <w:tcPr>
+            <w:tcW w:w="1692" w:type="dxa"/>
+          </w:tcPr>
+          <w:p>
+            <w:pPr>
+              <w:pStyle w:val="NormalWeb"/>
+              <w:spacing w:before="192" w:beforeAutospacing="0" w:after="192" w:afterAutospacing="0"/>
+              <w:rPr>
+                <w:rFonts w:ascii="Helvetica Neue" w:hAnsi="Helvetica Neue"/>
+                <w:color w:val="555555"/>
+                <w:sz w:val="22"/>
+              </w:rPr>
+            </w:pPr>
+          </w:p>
+          <w:p>
+            <w:pPr>
+              <w:pStyle w:val="NormalWeb"/>
+              <w:spacing w:before="192" w:beforeAutospacing="0" w:after="192" w:afterAutospacing="0"/>
+              <w:rPr>
+                <w:rFonts w:ascii="Helvetica Neue" w:hAnsi="Helvetica Neue"/>
+                <w:color w:val="555555"/>
+                <w:sz w:val="22"/>
+              </w:rPr>
+            </w:pPr>
+            <w:r>
+              <w:rPr>
+                <w:rFonts w:ascii="Helvetica Neue" w:hAnsi="Helvetica Neue"/>
+                <w:color w:val="555555"/>
+                <w:sz w:val="22"/>
+              </w:rPr>
+              <w:t>0.9433</w:t>
+            </w:r>
+          </w:p>
+        </w:tc>
+        <w:tc>
+          <w:tcPr>
+            <w:tcW w:w="1692" w:type="dxa"/>
+          </w:tcPr>
+          <w:p>
+            <w:pPr>
+              <w:pStyle w:val="NormalWeb"/>
+              <w:spacing w:before="192" w:beforeAutospacing="0" w:after="192" w:afterAutospacing="0"/>
+              <w:rPr>
+                <w:rFonts w:ascii="Helvetica Neue" w:hAnsi="Helvetica Neue"/>
+                <w:color w:val="555555"/>
+                <w:sz w:val="22"/>
+              </w:rPr>
+            </w:pPr>
+          </w:p>
+          <w:p>
+            <w:pPr>
+              <w:pStyle w:val="NormalWeb"/>
+              <w:spacing w:before="192" w:beforeAutospacing="0" w:after="192" w:afterAutospacing="0"/>
+              <w:rPr>
+                <w:rFonts w:ascii="Helvetica Neue" w:hAnsi="Helvetica Neue"/>
+                <w:color w:val="555555"/>
+                <w:sz w:val="22"/>
+              </w:rPr>
+            </w:pPr>
+            <w:r>
+              <w:rPr>
+                <w:rFonts w:ascii="Helvetica Neue" w:hAnsi="Helvetica Neue"/>
+                <w:color w:val="555555"/>
+                <w:sz w:val="22"/>
+              </w:rPr>
+              <w:t>0.9419</w:t>
+            </w:r>
+          </w:p>
+        </w:tc>
+        <w:tc>
+          <w:tcPr>
+            <w:tcW w:w="1692" w:type="dxa"/>
+          </w:tcPr>
+          <w:p>
+            <w:pPr>
+              <w:pStyle w:val="NormalWeb"/>
+              <w:spacing w:before="192" w:beforeAutospacing="0" w:after="192" w:afterAutospacing="0"/>
+              <w:rPr>
+                <w:rFonts w:ascii="Helvetica Neue" w:hAnsi="Helvetica Neue"/>
+                <w:color w:val="555555"/>
+                <w:sz w:val="22"/>
+              </w:rPr>
+            </w:pPr>
+            <w:r>
+              <w:rPr>
+                <w:rFonts w:ascii="Helvetica Neue" w:hAnsi="Helvetica Neue"/>
+                <w:color w:val="555555"/>
+                <w:sz w:val="22"/>
+              </w:rPr>
+              <w:t>0.13413</w:t>
+            </w:r>
+          </w:p>
+        </w:tc>
+        <w:tc>
+          <w:tcPr>
+            <w:tcW w:w="1692" w:type="dxa"/>
+          </w:tcPr>
+          <w:p>
+            <w:pPr>
+              <w:pStyle w:val="NormalWeb"/>
+              <w:spacing w:before="192" w:beforeAutospacing="0" w:after="192" w:afterAutospacing="0"/>
+              <w:rPr>
+                <w:rFonts w:ascii="Helvetica Neue" w:hAnsi="Helvetica Neue"/>
+                <w:color w:val="555555"/>
+                <w:sz w:val="22"/>
+              </w:rPr>
+            </w:pPr>
+            <w:r>
+              <w:rPr>
+                <w:rFonts w:ascii="Helvetica Neue" w:hAnsi="Helvetica Neue"/>
+                <w:color w:val="555555"/>
+                <w:sz w:val="22"/>
+              </w:rPr>
+              <w:t>490601</w:t>
+            </w:r>
+          </w:p>
+        </w:tc>
+      </w:tr>
+      <w:tr>
+        <w:trPr>
+          <w:trHeight w:val="1155"/>
+        </w:trPr>
+        <w:tc>
+          <w:tcPr>
+            <w:tcW w:w="1692" w:type="dxa"/>
+          </w:tcPr>
+          <w:p>
+            <w:pPr>
+              <w:pStyle w:val="NormalWeb"/>
+              <w:spacing w:before="192" w:beforeAutospacing="0" w:after="192" w:afterAutospacing="0"/>
+              <w:rPr>
+                <w:rFonts w:ascii="Helvetica Neue" w:hAnsi="Helvetica Neue"/>
+                <w:color w:val="555555"/>
+                <w:sz w:val="22"/>
+              </w:rPr>
+            </w:pPr>
+            <w:r>
+              <w:rPr>
+                <w:rFonts w:ascii="Helvetica Neue" w:hAnsi="Helvetica Neue"/>
+                <w:color w:val="555555"/>
+                <w:sz w:val="22"/>
+              </w:rPr>
+              <w:t>Model 3</w:t>
+            </w:r>
+          </w:p>
+        </w:tc>
+        <w:tc>
+          <w:tcPr>
+            <w:tcW w:w="1692" w:type="dxa"/>
+          </w:tcPr>
+          <w:p>
+            <w:pPr>
+              <w:pStyle w:val="NormalWeb"/>
+              <w:spacing w:before="192" w:beforeAutospacing="0" w:after="192" w:afterAutospacing="0"/>
+              <w:rPr>
+                <w:rFonts w:ascii="Helvetica Neue" w:hAnsi="Helvetica Neue"/>
+                <w:color w:val="555555"/>
+                <w:sz w:val="22"/>
+              </w:rPr>
+            </w:pPr>
+            <w:r>
+              <w:rPr>
+                <w:rFonts w:ascii="Helvetica Neue" w:hAnsi="Helvetica Neue"/>
+                <w:color w:val="555555"/>
+                <w:sz w:val="22"/>
+              </w:rPr>
+              <w:t>0.9567</w:t>
+            </w:r>
+          </w:p>
+        </w:tc>
+        <w:tc>
+          <w:tcPr>
+            <w:tcW w:w="1692" w:type="dxa"/>
+          </w:tcPr>
+          <w:p>
+            <w:pPr>
+              <w:pStyle w:val="NormalWeb"/>
+              <w:spacing w:before="192" w:beforeAutospacing="0" w:after="192" w:afterAutospacing="0"/>
+              <w:rPr>
+                <w:rFonts w:ascii="Helvetica Neue" w:hAnsi="Helvetica Neue"/>
+                <w:color w:val="555555"/>
+                <w:sz w:val="22"/>
+              </w:rPr>
+            </w:pPr>
+            <w:r>
+              <w:rPr>
+                <w:rFonts w:ascii="Helvetica Neue" w:hAnsi="Helvetica Neue"/>
+                <w:color w:val="555555"/>
+                <w:sz w:val="22"/>
+              </w:rPr>
+              <w:t>0.9510</w:t>
+            </w:r>
+          </w:p>
+        </w:tc>
+        <w:tc>
+          <w:tcPr>
+            <w:tcW w:w="1692" w:type="dxa"/>
+          </w:tcPr>
+          <w:p>
+            <w:pPr>
+              <w:pStyle w:val="NormalWeb"/>
+              <w:spacing w:before="192" w:beforeAutospacing="0" w:after="192" w:afterAutospacing="0"/>
+              <w:rPr>
+                <w:rFonts w:ascii="Helvetica Neue" w:hAnsi="Helvetica Neue"/>
+                <w:color w:val="555555"/>
+                <w:sz w:val="22"/>
+              </w:rPr>
+            </w:pPr>
+            <w:r>
+              <w:rPr>
+                <w:rFonts w:ascii="Helvetica Neue" w:hAnsi="Helvetica Neue"/>
+                <w:color w:val="555555"/>
+                <w:sz w:val="22"/>
+              </w:rPr>
+              <w:t>0.12360</w:t>
+            </w:r>
+          </w:p>
+        </w:tc>
+        <w:tc>
+          <w:tcPr>
+            <w:tcW w:w="1692" w:type="dxa"/>
+          </w:tcPr>
+          <w:p>
+            <w:pPr>
+              <w:pStyle w:val="NormalWeb"/>
+              <w:spacing w:before="192" w:beforeAutospacing="0" w:after="192" w:afterAutospacing="0"/>
+              <w:rPr>
+                <w:rFonts w:ascii="Helvetica Neue" w:hAnsi="Helvetica Neue"/>
+                <w:color w:val="555555"/>
+                <w:sz w:val="22"/>
+              </w:rPr>
+            </w:pPr>
+            <w:r>
+              <w:rPr>
+                <w:rFonts w:ascii="Helvetica Neue" w:hAnsi="Helvetica Neue"/>
+                <w:color w:val="555555"/>
+                <w:sz w:val="22"/>
+              </w:rPr>
+              <w:t>N/A</w:t>
+            </w:r>
+            <w:bookmarkStart w:id="0" w:name="_GoBack"/>
+            <w:bookmarkEnd w:id="0"/>
+          </w:p>
+        </w:tc>
+      </w:tr>
+    </w:tbl>
+    <w:p>
+      <w:pPr>
+        <w:pStyle w:val="ListParagraph"/>
+        <w:ind w:left="1080"/>
+      </w:pPr>
     </w:p>
     <w:p/>
     <w:p>
@@ -14945,7 +15973,7 @@
 </file>
 
 <file path=word/endnotes.xml><?xml version="1.0" encoding="utf-8"?>
-<w:endnotes xmlns:wpc="http://schemas.microsoft.com/office/word/2010/wordprocessingCanvas" xmlns:cx="http://schemas.microsoft.com/office/drawing/2014/chartex" xmlns:cx1="http://schemas.microsoft.com/office/drawing/2015/9/8/chartex" xmlns:cx2="http://schemas.microsoft.com/office/drawing/2015/10/21/chartex" xmlns:cx3="http://schemas.microsoft.com/office/drawing/2016/5/9/chartex" xmlns:cx4="http://schemas.microsoft.com/office/drawing/2016/5/10/chartex" xmlns:cx5="http://schemas.microsoft.com/office/drawing/2016/5/11/chartex" xmlns:cx6="http://schemas.microsoft.com/office/drawing/2016/5/12/chartex" xmlns:cx7="http://schemas.microsoft.com/office/drawing/2016/5/13/chartex" xmlns:cx8="http://schemas.microsoft.com/office/drawing/2016/5/14/chartex" xmlns:mc="http://schemas.openxmlformats.org/markup-compatibility/2006" xmlns:aink="http://schemas.microsoft.com/office/drawing/2016/ink" xmlns:o="urn:schemas-microsoft-com:office:office" xmlns:r="http://schemas.openxmlformats.org/officeDocument/2006/relationships" xmlns:m="http://schemas.openxmlformats.org/officeDocument/2006/math" xmlns:v="urn:schemas-microsoft-com:vml" xmlns:wp14="http://schemas.microsoft.com/office/word/2010/wordprocessingDrawing" xmlns:wp="http://schemas.openxmlformats.org/drawingml/2006/wordprocessingDrawing" xmlns:w10="urn:schemas-microsoft-com:office:word" xmlns:w="http://schemas.openxmlformats.org/wordprocessingml/2006/main" xmlns:w14="http://schemas.microsoft.com/office/word/2010/wordml" xmlns:w15="http://schemas.microsoft.com/office/word/2012/wordml" xmlns:w16se="http://schemas.microsoft.com/office/word/2015/wordml/symex" xmlns:wpg="http://schemas.microsoft.com/office/word/2010/wordprocessingGroup" xmlns:wpi="http://schemas.microsoft.com/office/word/2010/wordprocessingInk" xmlns:wne="http://schemas.microsoft.com/office/word/2006/wordml" xmlns:wps="http://schemas.microsoft.com/office/word/2010/wordprocessingShape" mc:Ignorable="w14 w15 w16se wp14">
+<w:endnotes xmlns:wpc="http://schemas.microsoft.com/office/word/2010/wordprocessingCanvas" xmlns:mo="http://schemas.microsoft.com/office/mac/office/2008/main" xmlns:mc="http://schemas.openxmlformats.org/markup-compatibility/2006" xmlns:mv="urn:schemas-microsoft-com:mac:vml" xmlns:o="urn:schemas-microsoft-com:office:office" xmlns:r="http://schemas.openxmlformats.org/officeDocument/2006/relationships" xmlns:m="http://schemas.openxmlformats.org/officeDocument/2006/math" xmlns:v="urn:schemas-microsoft-com:vml" xmlns:wp14="http://schemas.microsoft.com/office/word/2010/wordprocessingDrawing" xmlns:wp="http://schemas.openxmlformats.org/drawingml/2006/wordprocessingDrawing" xmlns:w10="urn:schemas-microsoft-com:office:word" xmlns:w="http://schemas.openxmlformats.org/wordprocessingml/2006/main" xmlns:w14="http://schemas.microsoft.com/office/word/2010/wordml" xmlns:w15="http://schemas.microsoft.com/office/word/2012/wordml" xmlns:wpg="http://schemas.microsoft.com/office/word/2010/wordprocessingGroup" xmlns:wpi="http://schemas.microsoft.com/office/word/2010/wordprocessingInk" xmlns:wne="http://schemas.microsoft.com/office/word/2006/wordml" xmlns:wps="http://schemas.microsoft.com/office/word/2010/wordprocessingShape" mc:Ignorable="w14 w15 wp14">
   <w:endnote w:type="separator" w:id="-1">
     <w:p>
       <w:r>
@@ -14964,7 +15992,7 @@
 </file>
 
 <file path=word/footer1.xml><?xml version="1.0" encoding="utf-8"?>
-<w:ftr xmlns:wpc="http://schemas.microsoft.com/office/word/2010/wordprocessingCanvas" xmlns:cx="http://schemas.microsoft.com/office/drawing/2014/chartex" xmlns:cx1="http://schemas.microsoft.com/office/drawing/2015/9/8/chartex" xmlns:cx2="http://schemas.microsoft.com/office/drawing/2015/10/21/chartex" xmlns:cx3="http://schemas.microsoft.com/office/drawing/2016/5/9/chartex" xmlns:cx4="http://schemas.microsoft.com/office/drawing/2016/5/10/chartex" xmlns:cx5="http://schemas.microsoft.com/office/drawing/2016/5/11/chartex" xmlns:cx6="http://schemas.microsoft.com/office/drawing/2016/5/12/chartex" xmlns:cx7="http://schemas.microsoft.com/office/drawing/2016/5/13/chartex" xmlns:cx8="http://schemas.microsoft.com/office/drawing/2016/5/14/chartex" xmlns:mc="http://schemas.openxmlformats.org/markup-compatibility/2006" xmlns:aink="http://schemas.microsoft.com/office/drawing/2016/ink" xmlns:o="urn:schemas-microsoft-com:office:office" xmlns:r="http://schemas.openxmlformats.org/officeDocument/2006/relationships" xmlns:m="http://schemas.openxmlformats.org/officeDocument/2006/math" xmlns:v="urn:schemas-microsoft-com:vml" xmlns:wp14="http://schemas.microsoft.com/office/word/2010/wordprocessingDrawing" xmlns:wp="http://schemas.openxmlformats.org/drawingml/2006/wordprocessingDrawing" xmlns:w10="urn:schemas-microsoft-com:office:word" xmlns:w="http://schemas.openxmlformats.org/wordprocessingml/2006/main" xmlns:w14="http://schemas.microsoft.com/office/word/2010/wordml" xmlns:w15="http://schemas.microsoft.com/office/word/2012/wordml" xmlns:w16se="http://schemas.microsoft.com/office/word/2015/wordml/symex" xmlns:wpg="http://schemas.microsoft.com/office/word/2010/wordprocessingGroup" xmlns:wpi="http://schemas.microsoft.com/office/word/2010/wordprocessingInk" xmlns:wne="http://schemas.microsoft.com/office/word/2006/wordml" xmlns:wps="http://schemas.microsoft.com/office/word/2010/wordprocessingShape" mc:Ignorable="w14 w15 w16se wp14">
+<w:ftr xmlns:wpc="http://schemas.microsoft.com/office/word/2010/wordprocessingCanvas" xmlns:mo="http://schemas.microsoft.com/office/mac/office/2008/main" xmlns:mc="http://schemas.openxmlformats.org/markup-compatibility/2006" xmlns:mv="urn:schemas-microsoft-com:mac:vml" xmlns:o="urn:schemas-microsoft-com:office:office" xmlns:r="http://schemas.openxmlformats.org/officeDocument/2006/relationships" xmlns:m="http://schemas.openxmlformats.org/officeDocument/2006/math" xmlns:v="urn:schemas-microsoft-com:vml" xmlns:wp14="http://schemas.microsoft.com/office/word/2010/wordprocessingDrawing" xmlns:wp="http://schemas.openxmlformats.org/drawingml/2006/wordprocessingDrawing" xmlns:w10="urn:schemas-microsoft-com:office:word" xmlns:w="http://schemas.openxmlformats.org/wordprocessingml/2006/main" xmlns:w14="http://schemas.microsoft.com/office/word/2010/wordml" xmlns:w15="http://schemas.microsoft.com/office/word/2012/wordml" xmlns:wpg="http://schemas.microsoft.com/office/word/2010/wordprocessingGroup" xmlns:wpi="http://schemas.microsoft.com/office/word/2010/wordprocessingInk" xmlns:wne="http://schemas.microsoft.com/office/word/2006/wordml" xmlns:wps="http://schemas.microsoft.com/office/word/2010/wordprocessingShape" mc:Ignorable="w14 w15 wp14">
   <w:p>
     <w:pPr>
       <w:pStyle w:val="Footer"/>
@@ -15045,7 +16073,7 @@
             </wp:anchor>
           </w:drawing>
         </mc:Choice>
-        <mc:Fallback xmlns:mv="urn:schemas-microsoft-com:mac:vml" xmlns:mo="http://schemas.microsoft.com/office/mac/office/2008/main">
+        <mc:Fallback xmlns:w16se="http://schemas.microsoft.com/office/word/2015/wordml/symex" xmlns:aink="http://schemas.microsoft.com/office/drawing/2016/ink" xmlns:cx8="http://schemas.microsoft.com/office/drawing/2016/5/14/chartex" xmlns:cx7="http://schemas.microsoft.com/office/drawing/2016/5/13/chartex" xmlns:cx6="http://schemas.microsoft.com/office/drawing/2016/5/12/chartex" xmlns:cx5="http://schemas.microsoft.com/office/drawing/2016/5/11/chartex" xmlns:cx4="http://schemas.microsoft.com/office/drawing/2016/5/10/chartex" xmlns:cx3="http://schemas.microsoft.com/office/drawing/2016/5/9/chartex" xmlns:cx2="http://schemas.microsoft.com/office/drawing/2015/10/21/chartex" xmlns:cx1="http://schemas.microsoft.com/office/drawing/2015/9/8/chartex" xmlns:cx="http://schemas.microsoft.com/office/drawing/2014/chartex">
           <w:pict>
             <v:rect w14:anchorId="44831F00" id="Rectangle 452" o:spid="_x0000_s1026" style="position:absolute;margin-left:0;margin-top:0;width:579.9pt;height:750.3pt;z-index:251659264;visibility:visible;mso-wrap-style:square;mso-width-percent:950;mso-height-percent:950;mso-wrap-distance-left:9pt;mso-wrap-distance-top:0;mso-wrap-distance-right:9pt;mso-wrap-distance-bottom:0;mso-position-horizontal:center;mso-position-horizontal-relative:page;mso-position-vertical:center;mso-position-vertical-relative:page;mso-width-percent:950;mso-height-percent:950;mso-width-relative:page;mso-height-relative:page;v-text-anchor:middle" o:gfxdata="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" filled="f" strokecolor="#747070 [1614]" strokeweight="1.25pt">
               <w10:wrap anchorx="page" anchory="page"/>
@@ -15103,7 +16131,7 @@
         <w:sz w:val="20"/>
         <w:szCs w:val="20"/>
       </w:rPr>
-      <w:t>4</w:t>
+      <w:t>8</w:t>
     </w:r>
     <w:r>
       <w:rPr>
@@ -15120,7 +16148,7 @@
 </file>
 
 <file path=word/footnotes.xml><?xml version="1.0" encoding="utf-8"?>
-<w:footnotes xmlns:wpc="http://schemas.microsoft.com/office/word/2010/wordprocessingCanvas" xmlns:cx="http://schemas.microsoft.com/office/drawing/2014/chartex" xmlns:cx1="http://schemas.microsoft.com/office/drawing/2015/9/8/chartex" xmlns:cx2="http://schemas.microsoft.com/office/drawing/2015/10/21/chartex" xmlns:cx3="http://schemas.microsoft.com/office/drawing/2016/5/9/chartex" xmlns:cx4="http://schemas.microsoft.com/office/drawing/2016/5/10/chartex" xmlns:cx5="http://schemas.microsoft.com/office/drawing/2016/5/11/chartex" xmlns:cx6="http://schemas.microsoft.com/office/drawing/2016/5/12/chartex" xmlns:cx7="http://schemas.microsoft.com/office/drawing/2016/5/13/chartex" xmlns:cx8="http://schemas.microsoft.com/office/drawing/2016/5/14/chartex" xmlns:mc="http://schemas.openxmlformats.org/markup-compatibility/2006" xmlns:aink="http://schemas.microsoft.com/office/drawing/2016/ink" xmlns:o="urn:schemas-microsoft-com:office:office" xmlns:r="http://schemas.openxmlformats.org/officeDocument/2006/relationships" xmlns:m="http://schemas.openxmlformats.org/officeDocument/2006/math" xmlns:v="urn:schemas-microsoft-com:vml" xmlns:wp14="http://schemas.microsoft.com/office/word/2010/wordprocessingDrawing" xmlns:wp="http://schemas.openxmlformats.org/drawingml/2006/wordprocessingDrawing" xmlns:w10="urn:schemas-microsoft-com:office:word" xmlns:w="http://schemas.openxmlformats.org/wordprocessingml/2006/main" xmlns:w14="http://schemas.microsoft.com/office/word/2010/wordml" xmlns:w15="http://schemas.microsoft.com/office/word/2012/wordml" xmlns:w16se="http://schemas.microsoft.com/office/word/2015/wordml/symex" xmlns:wpg="http://schemas.microsoft.com/office/word/2010/wordprocessingGroup" xmlns:wpi="http://schemas.microsoft.com/office/word/2010/wordprocessingInk" xmlns:wne="http://schemas.microsoft.com/office/word/2006/wordml" xmlns:wps="http://schemas.microsoft.com/office/word/2010/wordprocessingShape" mc:Ignorable="w14 w15 w16se wp14">
+<w:footnotes xmlns:wpc="http://schemas.microsoft.com/office/word/2010/wordprocessingCanvas" xmlns:mo="http://schemas.microsoft.com/office/mac/office/2008/main" xmlns:mc="http://schemas.openxmlformats.org/markup-compatibility/2006" xmlns:mv="urn:schemas-microsoft-com:mac:vml" xmlns:o="urn:schemas-microsoft-com:office:office" xmlns:r="http://schemas.openxmlformats.org/officeDocument/2006/relationships" xmlns:m="http://schemas.openxmlformats.org/officeDocument/2006/math" xmlns:v="urn:schemas-microsoft-com:vml" xmlns:wp14="http://schemas.microsoft.com/office/word/2010/wordprocessingDrawing" xmlns:wp="http://schemas.openxmlformats.org/drawingml/2006/wordprocessingDrawing" xmlns:w10="urn:schemas-microsoft-com:office:word" xmlns:w="http://schemas.openxmlformats.org/wordprocessingml/2006/main" xmlns:w14="http://schemas.microsoft.com/office/word/2010/wordml" xmlns:w15="http://schemas.microsoft.com/office/word/2012/wordml" xmlns:wpg="http://schemas.microsoft.com/office/word/2010/wordprocessingGroup" xmlns:wpi="http://schemas.microsoft.com/office/word/2010/wordprocessingInk" xmlns:wne="http://schemas.microsoft.com/office/word/2006/wordml" xmlns:wps="http://schemas.microsoft.com/office/word/2010/wordprocessingShape" mc:Ignorable="w14 w15 wp14">
   <w:footnote w:type="separator" w:id="-1">
     <w:p>
       <w:r>
@@ -15139,7 +16167,7 @@
 </file>
 
 <file path=word/header1.xml><?xml version="1.0" encoding="utf-8"?>
-<w:hdr xmlns:wpc="http://schemas.microsoft.com/office/word/2010/wordprocessingCanvas" xmlns:cx="http://schemas.microsoft.com/office/drawing/2014/chartex" xmlns:cx1="http://schemas.microsoft.com/office/drawing/2015/9/8/chartex" xmlns:cx2="http://schemas.microsoft.com/office/drawing/2015/10/21/chartex" xmlns:cx3="http://schemas.microsoft.com/office/drawing/2016/5/9/chartex" xmlns:cx4="http://schemas.microsoft.com/office/drawing/2016/5/10/chartex" xmlns:cx5="http://schemas.microsoft.com/office/drawing/2016/5/11/chartex" xmlns:cx6="http://schemas.microsoft.com/office/drawing/2016/5/12/chartex" xmlns:cx7="http://schemas.microsoft.com/office/drawing/2016/5/13/chartex" xmlns:cx8="http://schemas.microsoft.com/office/drawing/2016/5/14/chartex" xmlns:mc="http://schemas.openxmlformats.org/markup-compatibility/2006" xmlns:aink="http://schemas.microsoft.com/office/drawing/2016/ink" xmlns:o="urn:schemas-microsoft-com:office:office" xmlns:r="http://schemas.openxmlformats.org/officeDocument/2006/relationships" xmlns:m="http://schemas.openxmlformats.org/officeDocument/2006/math" xmlns:v="urn:schemas-microsoft-com:vml" xmlns:wp14="http://schemas.microsoft.com/office/word/2010/wordprocessingDrawing" xmlns:wp="http://schemas.openxmlformats.org/drawingml/2006/wordprocessingDrawing" xmlns:w10="urn:schemas-microsoft-com:office:word" xmlns:w="http://schemas.openxmlformats.org/wordprocessingml/2006/main" xmlns:w14="http://schemas.microsoft.com/office/word/2010/wordml" xmlns:w15="http://schemas.microsoft.com/office/word/2012/wordml" xmlns:w16se="http://schemas.microsoft.com/office/word/2015/wordml/symex" xmlns:wpg="http://schemas.microsoft.com/office/word/2010/wordprocessingGroup" xmlns:wpi="http://schemas.microsoft.com/office/word/2010/wordprocessingInk" xmlns:wne="http://schemas.microsoft.com/office/word/2006/wordml" xmlns:wps="http://schemas.microsoft.com/office/word/2010/wordprocessingShape" mc:Ignorable="w14 w15 w16se wp14">
+<w:hdr xmlns:wpc="http://schemas.microsoft.com/office/word/2010/wordprocessingCanvas" xmlns:mo="http://schemas.microsoft.com/office/mac/office/2008/main" xmlns:mc="http://schemas.openxmlformats.org/markup-compatibility/2006" xmlns:mv="urn:schemas-microsoft-com:mac:vml" xmlns:o="urn:schemas-microsoft-com:office:office" xmlns:r="http://schemas.openxmlformats.org/officeDocument/2006/relationships" xmlns:m="http://schemas.openxmlformats.org/officeDocument/2006/math" xmlns:v="urn:schemas-microsoft-com:vml" xmlns:wp14="http://schemas.microsoft.com/office/word/2010/wordprocessingDrawing" xmlns:wp="http://schemas.openxmlformats.org/drawingml/2006/wordprocessingDrawing" xmlns:w10="urn:schemas-microsoft-com:office:word" xmlns:w="http://schemas.openxmlformats.org/wordprocessingml/2006/main" xmlns:w14="http://schemas.microsoft.com/office/word/2010/wordml" xmlns:w15="http://schemas.microsoft.com/office/word/2012/wordml" xmlns:wpg="http://schemas.microsoft.com/office/word/2010/wordprocessingGroup" xmlns:wpi="http://schemas.microsoft.com/office/word/2010/wordprocessingInk" xmlns:wne="http://schemas.microsoft.com/office/word/2006/wordml" xmlns:wps="http://schemas.microsoft.com/office/word/2010/wordprocessingShape" mc:Ignorable="w14 w15 wp14">
   <w:p>
     <w:pPr>
       <w:pStyle w:val="Header"/>
@@ -15160,8 +16188,121 @@
 </file>
 
 <file path=word/numbering.xml><?xml version="1.0" encoding="utf-8"?>
-<w:numbering xmlns:wpc="http://schemas.microsoft.com/office/word/2010/wordprocessingCanvas" xmlns:cx="http://schemas.microsoft.com/office/drawing/2014/chartex" xmlns:cx1="http://schemas.microsoft.com/office/drawing/2015/9/8/chartex" xmlns:cx2="http://schemas.microsoft.com/office/drawing/2015/10/21/chartex" xmlns:cx3="http://schemas.microsoft.com/office/drawing/2016/5/9/chartex" xmlns:cx4="http://schemas.microsoft.com/office/drawing/2016/5/10/chartex" xmlns:cx5="http://schemas.microsoft.com/office/drawing/2016/5/11/chartex" xmlns:cx6="http://schemas.microsoft.com/office/drawing/2016/5/12/chartex" xmlns:cx7="http://schemas.microsoft.com/office/drawing/2016/5/13/chartex" xmlns:cx8="http://schemas.microsoft.com/office/drawing/2016/5/14/chartex" xmlns:mc="http://schemas.openxmlformats.org/markup-compatibility/2006" xmlns:aink="http://schemas.microsoft.com/office/drawing/2016/ink" xmlns:o="urn:schemas-microsoft-com:office:office" xmlns:r="http://schemas.openxmlformats.org/officeDocument/2006/relationships" xmlns:m="http://schemas.openxmlformats.org/officeDocument/2006/math" xmlns:v="urn:schemas-microsoft-com:vml" xmlns:wp14="http://schemas.microsoft.com/office/word/2010/wordprocessingDrawing" xmlns:wp="http://schemas.openxmlformats.org/drawingml/2006/wordprocessingDrawing" xmlns:w10="urn:schemas-microsoft-com:office:word" xmlns:w="http://schemas.openxmlformats.org/wordprocessingml/2006/main" xmlns:w14="http://schemas.microsoft.com/office/word/2010/wordml" xmlns:w15="http://schemas.microsoft.com/office/word/2012/wordml" xmlns:w16se="http://schemas.microsoft.com/office/word/2015/wordml/symex" xmlns:wpg="http://schemas.microsoft.com/office/word/2010/wordprocessingGroup" xmlns:wpi="http://schemas.microsoft.com/office/word/2010/wordprocessingInk" xmlns:wne="http://schemas.microsoft.com/office/word/2006/wordml" xmlns:wps="http://schemas.microsoft.com/office/word/2010/wordprocessingShape" mc:Ignorable="w14 w15 w16se wp14">
-  <w:abstractNum w:abstractNumId="0" w15:restartNumberingAfterBreak="0">
+<w:numbering xmlns:wpc="http://schemas.microsoft.com/office/word/2010/wordprocessingCanvas" xmlns:mo="http://schemas.microsoft.com/office/mac/office/2008/main" xmlns:mc="http://schemas.openxmlformats.org/markup-compatibility/2006" xmlns:mv="urn:schemas-microsoft-com:mac:vml" xmlns:o="urn:schemas-microsoft-com:office:office" xmlns:r="http://schemas.openxmlformats.org/officeDocument/2006/relationships" xmlns:m="http://schemas.openxmlformats.org/officeDocument/2006/math" xmlns:v="urn:schemas-microsoft-com:vml" xmlns:wp14="http://schemas.microsoft.com/office/word/2010/wordprocessingDrawing" xmlns:wp="http://schemas.openxmlformats.org/drawingml/2006/wordprocessingDrawing" xmlns:w10="urn:schemas-microsoft-com:office:word" xmlns:w="http://schemas.openxmlformats.org/wordprocessingml/2006/main" xmlns:w14="http://schemas.microsoft.com/office/word/2010/wordml" xmlns:w15="http://schemas.microsoft.com/office/word/2012/wordml" xmlns:wpg="http://schemas.microsoft.com/office/word/2010/wordprocessingGroup" xmlns:wpi="http://schemas.microsoft.com/office/word/2010/wordprocessingInk" xmlns:wne="http://schemas.microsoft.com/office/word/2006/wordml" xmlns:wps="http://schemas.microsoft.com/office/word/2010/wordprocessingShape" mc:Ignorable="w14 w15 wp14">
+  <w:abstractNum w:abstractNumId="0">
+    <w:nsid w:val="06575B38"/>
+    <w:multiLevelType w:val="hybridMultilevel"/>
+    <w:tmpl w:val="7ECCF01E"/>
+    <w:lvl w:ilvl="0" w:tplc="04090001">
+      <w:start w:val="1"/>
+      <w:numFmt w:val="bullet"/>
+      <w:lvlText w:val=""/>
+      <w:lvlJc w:val="left"/>
+      <w:pPr>
+        <w:ind w:left="1800" w:hanging="360"/>
+      </w:pPr>
+      <w:rPr>
+        <w:rFonts w:ascii="Symbol" w:hAnsi="Symbol" w:hint="default"/>
+      </w:rPr>
+    </w:lvl>
+    <w:lvl w:ilvl="1" w:tplc="04090003" w:tentative="1">
+      <w:start w:val="1"/>
+      <w:numFmt w:val="bullet"/>
+      <w:lvlText w:val="o"/>
+      <w:lvlJc w:val="left"/>
+      <w:pPr>
+        <w:ind w:left="2520" w:hanging="360"/>
+      </w:pPr>
+      <w:rPr>
+        <w:rFonts w:ascii="Courier New" w:hAnsi="Courier New" w:cs="Courier New" w:hint="default"/>
+      </w:rPr>
+    </w:lvl>
+    <w:lvl w:ilvl="2" w:tplc="04090005" w:tentative="1">
+      <w:start w:val="1"/>
+      <w:numFmt w:val="bullet"/>
+      <w:lvlText w:val=""/>
+      <w:lvlJc w:val="left"/>
+      <w:pPr>
+        <w:ind w:left="3240" w:hanging="360"/>
+      </w:pPr>
+      <w:rPr>
+        <w:rFonts w:ascii="Wingdings" w:hAnsi="Wingdings" w:hint="default"/>
+      </w:rPr>
+    </w:lvl>
+    <w:lvl w:ilvl="3" w:tplc="04090001" w:tentative="1">
+      <w:start w:val="1"/>
+      <w:numFmt w:val="bullet"/>
+      <w:lvlText w:val=""/>
+      <w:lvlJc w:val="left"/>
+      <w:pPr>
+        <w:ind w:left="3960" w:hanging="360"/>
+      </w:pPr>
+      <w:rPr>
+        <w:rFonts w:ascii="Symbol" w:hAnsi="Symbol" w:hint="default"/>
+      </w:rPr>
+    </w:lvl>
+    <w:lvl w:ilvl="4" w:tplc="04090003" w:tentative="1">
+      <w:start w:val="1"/>
+      <w:numFmt w:val="bullet"/>
+      <w:lvlText w:val="o"/>
+      <w:lvlJc w:val="left"/>
+      <w:pPr>
+        <w:ind w:left="4680" w:hanging="360"/>
+      </w:pPr>
+      <w:rPr>
+        <w:rFonts w:ascii="Courier New" w:hAnsi="Courier New" w:cs="Courier New" w:hint="default"/>
+      </w:rPr>
+    </w:lvl>
+    <w:lvl w:ilvl="5" w:tplc="04090005" w:tentative="1">
+      <w:start w:val="1"/>
+      <w:numFmt w:val="bullet"/>
+      <w:lvlText w:val=""/>
+      <w:lvlJc w:val="left"/>
+      <w:pPr>
+        <w:ind w:left="5400" w:hanging="360"/>
+      </w:pPr>
+      <w:rPr>
+        <w:rFonts w:ascii="Wingdings" w:hAnsi="Wingdings" w:hint="default"/>
+      </w:rPr>
+    </w:lvl>
+    <w:lvl w:ilvl="6" w:tplc="04090001" w:tentative="1">
+      <w:start w:val="1"/>
+      <w:numFmt w:val="bullet"/>
+      <w:lvlText w:val=""/>
+      <w:lvlJc w:val="left"/>
+      <w:pPr>
+        <w:ind w:left="6120" w:hanging="360"/>
+      </w:pPr>
+      <w:rPr>
+        <w:rFonts w:ascii="Symbol" w:hAnsi="Symbol" w:hint="default"/>
+      </w:rPr>
+    </w:lvl>
+    <w:lvl w:ilvl="7" w:tplc="04090003" w:tentative="1">
+      <w:start w:val="1"/>
+      <w:numFmt w:val="bullet"/>
+      <w:lvlText w:val="o"/>
+      <w:lvlJc w:val="left"/>
+      <w:pPr>
+        <w:ind w:left="6840" w:hanging="360"/>
+      </w:pPr>
+      <w:rPr>
+        <w:rFonts w:ascii="Courier New" w:hAnsi="Courier New" w:cs="Courier New" w:hint="default"/>
+      </w:rPr>
+    </w:lvl>
+    <w:lvl w:ilvl="8" w:tplc="04090005" w:tentative="1">
+      <w:start w:val="1"/>
+      <w:numFmt w:val="bullet"/>
+      <w:lvlText w:val=""/>
+      <w:lvlJc w:val="left"/>
+      <w:pPr>
+        <w:ind w:left="7560" w:hanging="360"/>
+      </w:pPr>
+      <w:rPr>
+        <w:rFonts w:ascii="Wingdings" w:hAnsi="Wingdings" w:hint="default"/>
+      </w:rPr>
+    </w:lvl>
+  </w:abstractNum>
+  <w:abstractNum w:abstractNumId="1">
     <w:nsid w:val="16526C1C"/>
     <w:multiLevelType w:val="hybridMultilevel"/>
     <w:tmpl w:val="F6B2C68A"/>
@@ -15250,7 +16391,185 @@
       </w:pPr>
     </w:lvl>
   </w:abstractNum>
-  <w:abstractNum w:abstractNumId="1" w15:restartNumberingAfterBreak="0">
+  <w:abstractNum w:abstractNumId="2">
+    <w:nsid w:val="224D1BBC"/>
+    <w:multiLevelType w:val="hybridMultilevel"/>
+    <w:tmpl w:val="D50E3AA2"/>
+    <w:lvl w:ilvl="0" w:tplc="A5E82820">
+      <w:start w:val="2"/>
+      <w:numFmt w:val="decimal"/>
+      <w:lvlText w:val="%1"/>
+      <w:lvlJc w:val="left"/>
+      <w:pPr>
+        <w:ind w:left="1080" w:hanging="360"/>
+      </w:pPr>
+      <w:rPr>
+        <w:rFonts w:hint="default"/>
+      </w:rPr>
+    </w:lvl>
+    <w:lvl w:ilvl="1" w:tplc="04090019" w:tentative="1">
+      <w:start w:val="1"/>
+      <w:numFmt w:val="lowerLetter"/>
+      <w:lvlText w:val="%2."/>
+      <w:lvlJc w:val="left"/>
+      <w:pPr>
+        <w:ind w:left="1800" w:hanging="360"/>
+      </w:pPr>
+    </w:lvl>
+    <w:lvl w:ilvl="2" w:tplc="0409001B" w:tentative="1">
+      <w:start w:val="1"/>
+      <w:numFmt w:val="lowerRoman"/>
+      <w:lvlText w:val="%3."/>
+      <w:lvlJc w:val="right"/>
+      <w:pPr>
+        <w:ind w:left="2520" w:hanging="180"/>
+      </w:pPr>
+    </w:lvl>
+    <w:lvl w:ilvl="3" w:tplc="0409000F" w:tentative="1">
+      <w:start w:val="1"/>
+      <w:numFmt w:val="decimal"/>
+      <w:lvlText w:val="%4."/>
+      <w:lvlJc w:val="left"/>
+      <w:pPr>
+        <w:ind w:left="3240" w:hanging="360"/>
+      </w:pPr>
+    </w:lvl>
+    <w:lvl w:ilvl="4" w:tplc="04090019" w:tentative="1">
+      <w:start w:val="1"/>
+      <w:numFmt w:val="lowerLetter"/>
+      <w:lvlText w:val="%5."/>
+      <w:lvlJc w:val="left"/>
+      <w:pPr>
+        <w:ind w:left="3960" w:hanging="360"/>
+      </w:pPr>
+    </w:lvl>
+    <w:lvl w:ilvl="5" w:tplc="0409001B" w:tentative="1">
+      <w:start w:val="1"/>
+      <w:numFmt w:val="lowerRoman"/>
+      <w:lvlText w:val="%6."/>
+      <w:lvlJc w:val="right"/>
+      <w:pPr>
+        <w:ind w:left="4680" w:hanging="180"/>
+      </w:pPr>
+    </w:lvl>
+    <w:lvl w:ilvl="6" w:tplc="0409000F" w:tentative="1">
+      <w:start w:val="1"/>
+      <w:numFmt w:val="decimal"/>
+      <w:lvlText w:val="%7."/>
+      <w:lvlJc w:val="left"/>
+      <w:pPr>
+        <w:ind w:left="5400" w:hanging="360"/>
+      </w:pPr>
+    </w:lvl>
+    <w:lvl w:ilvl="7" w:tplc="04090019" w:tentative="1">
+      <w:start w:val="1"/>
+      <w:numFmt w:val="lowerLetter"/>
+      <w:lvlText w:val="%8."/>
+      <w:lvlJc w:val="left"/>
+      <w:pPr>
+        <w:ind w:left="6120" w:hanging="360"/>
+      </w:pPr>
+    </w:lvl>
+    <w:lvl w:ilvl="8" w:tplc="0409001B" w:tentative="1">
+      <w:start w:val="1"/>
+      <w:numFmt w:val="lowerRoman"/>
+      <w:lvlText w:val="%9."/>
+      <w:lvlJc w:val="right"/>
+      <w:pPr>
+        <w:ind w:left="6840" w:hanging="180"/>
+      </w:pPr>
+    </w:lvl>
+  </w:abstractNum>
+  <w:abstractNum w:abstractNumId="3">
+    <w:nsid w:val="242C5D0C"/>
+    <w:multiLevelType w:val="hybridMultilevel"/>
+    <w:tmpl w:val="95CC2B20"/>
+    <w:lvl w:ilvl="0" w:tplc="7428B08C">
+      <w:start w:val="2"/>
+      <w:numFmt w:val="decimal"/>
+      <w:lvlText w:val="%1"/>
+      <w:lvlJc w:val="left"/>
+      <w:pPr>
+        <w:ind w:left="1440" w:hanging="360"/>
+      </w:pPr>
+      <w:rPr>
+        <w:rFonts w:hint="default"/>
+      </w:rPr>
+    </w:lvl>
+    <w:lvl w:ilvl="1" w:tplc="04090019" w:tentative="1">
+      <w:start w:val="1"/>
+      <w:numFmt w:val="lowerLetter"/>
+      <w:lvlText w:val="%2."/>
+      <w:lvlJc w:val="left"/>
+      <w:pPr>
+        <w:ind w:left="2160" w:hanging="360"/>
+      </w:pPr>
+    </w:lvl>
+    <w:lvl w:ilvl="2" w:tplc="0409001B" w:tentative="1">
+      <w:start w:val="1"/>
+      <w:numFmt w:val="lowerRoman"/>
+      <w:lvlText w:val="%3."/>
+      <w:lvlJc w:val="right"/>
+      <w:pPr>
+        <w:ind w:left="2880" w:hanging="180"/>
+      </w:pPr>
+    </w:lvl>
+    <w:lvl w:ilvl="3" w:tplc="0409000F" w:tentative="1">
+      <w:start w:val="1"/>
+      <w:numFmt w:val="decimal"/>
+      <w:lvlText w:val="%4."/>
+      <w:lvlJc w:val="left"/>
+      <w:pPr>
+        <w:ind w:left="3600" w:hanging="360"/>
+      </w:pPr>
+    </w:lvl>
+    <w:lvl w:ilvl="4" w:tplc="04090019" w:tentative="1">
+      <w:start w:val="1"/>
+      <w:numFmt w:val="lowerLetter"/>
+      <w:lvlText w:val="%5."/>
+      <w:lvlJc w:val="left"/>
+      <w:pPr>
+        <w:ind w:left="4320" w:hanging="360"/>
+      </w:pPr>
+    </w:lvl>
+    <w:lvl w:ilvl="5" w:tplc="0409001B" w:tentative="1">
+      <w:start w:val="1"/>
+      <w:numFmt w:val="lowerRoman"/>
+      <w:lvlText w:val="%6."/>
+      <w:lvlJc w:val="right"/>
+      <w:pPr>
+        <w:ind w:left="5040" w:hanging="180"/>
+      </w:pPr>
+    </w:lvl>
+    <w:lvl w:ilvl="6" w:tplc="0409000F" w:tentative="1">
+      <w:start w:val="1"/>
+      <w:numFmt w:val="decimal"/>
+      <w:lvlText w:val="%7."/>
+      <w:lvlJc w:val="left"/>
+      <w:pPr>
+        <w:ind w:left="5760" w:hanging="360"/>
+      </w:pPr>
+    </w:lvl>
+    <w:lvl w:ilvl="7" w:tplc="04090019" w:tentative="1">
+      <w:start w:val="1"/>
+      <w:numFmt w:val="lowerLetter"/>
+      <w:lvlText w:val="%8."/>
+      <w:lvlJc w:val="left"/>
+      <w:pPr>
+        <w:ind w:left="6480" w:hanging="360"/>
+      </w:pPr>
+    </w:lvl>
+    <w:lvl w:ilvl="8" w:tplc="0409001B" w:tentative="1">
+      <w:start w:val="1"/>
+      <w:numFmt w:val="lowerRoman"/>
+      <w:lvlText w:val="%9."/>
+      <w:lvlJc w:val="right"/>
+      <w:pPr>
+        <w:ind w:left="7200" w:hanging="180"/>
+      </w:pPr>
+    </w:lvl>
+  </w:abstractNum>
+  <w:abstractNum w:abstractNumId="4">
     <w:nsid w:val="263028B3"/>
     <w:multiLevelType w:val="hybridMultilevel"/>
     <w:tmpl w:val="3EE64D04"/>
@@ -15336,7 +16655,7 @@
       </w:pPr>
     </w:lvl>
   </w:abstractNum>
-  <w:abstractNum w:abstractNumId="2" w15:restartNumberingAfterBreak="0">
+  <w:abstractNum w:abstractNumId="5">
     <w:nsid w:val="2F4E0674"/>
     <w:multiLevelType w:val="hybridMultilevel"/>
     <w:tmpl w:val="1B421E70"/>
@@ -15448,20 +16767,305 @@
       </w:rPr>
     </w:lvl>
   </w:abstractNum>
+  <w:abstractNum w:abstractNumId="6">
+    <w:nsid w:val="5EEA1486"/>
+    <w:multiLevelType w:val="hybridMultilevel"/>
+    <w:tmpl w:val="B85ADCFA"/>
+    <w:lvl w:ilvl="0" w:tplc="B29CB9A0">
+      <w:start w:val="2"/>
+      <w:numFmt w:val="decimal"/>
+      <w:lvlText w:val="%1"/>
+      <w:lvlJc w:val="left"/>
+      <w:pPr>
+        <w:ind w:left="1440" w:hanging="360"/>
+      </w:pPr>
+      <w:rPr>
+        <w:rFonts w:hint="default"/>
+      </w:rPr>
+    </w:lvl>
+    <w:lvl w:ilvl="1" w:tplc="04090019" w:tentative="1">
+      <w:start w:val="1"/>
+      <w:numFmt w:val="lowerLetter"/>
+      <w:lvlText w:val="%2."/>
+      <w:lvlJc w:val="left"/>
+      <w:pPr>
+        <w:ind w:left="2160" w:hanging="360"/>
+      </w:pPr>
+    </w:lvl>
+    <w:lvl w:ilvl="2" w:tplc="0409001B" w:tentative="1">
+      <w:start w:val="1"/>
+      <w:numFmt w:val="lowerRoman"/>
+      <w:lvlText w:val="%3."/>
+      <w:lvlJc w:val="right"/>
+      <w:pPr>
+        <w:ind w:left="2880" w:hanging="180"/>
+      </w:pPr>
+    </w:lvl>
+    <w:lvl w:ilvl="3" w:tplc="0409000F" w:tentative="1">
+      <w:start w:val="1"/>
+      <w:numFmt w:val="decimal"/>
+      <w:lvlText w:val="%4."/>
+      <w:lvlJc w:val="left"/>
+      <w:pPr>
+        <w:ind w:left="3600" w:hanging="360"/>
+      </w:pPr>
+    </w:lvl>
+    <w:lvl w:ilvl="4" w:tplc="04090019" w:tentative="1">
+      <w:start w:val="1"/>
+      <w:numFmt w:val="lowerLetter"/>
+      <w:lvlText w:val="%5."/>
+      <w:lvlJc w:val="left"/>
+      <w:pPr>
+        <w:ind w:left="4320" w:hanging="360"/>
+      </w:pPr>
+    </w:lvl>
+    <w:lvl w:ilvl="5" w:tplc="0409001B" w:tentative="1">
+      <w:start w:val="1"/>
+      <w:numFmt w:val="lowerRoman"/>
+      <w:lvlText w:val="%6."/>
+      <w:lvlJc w:val="right"/>
+      <w:pPr>
+        <w:ind w:left="5040" w:hanging="180"/>
+      </w:pPr>
+    </w:lvl>
+    <w:lvl w:ilvl="6" w:tplc="0409000F" w:tentative="1">
+      <w:start w:val="1"/>
+      <w:numFmt w:val="decimal"/>
+      <w:lvlText w:val="%7."/>
+      <w:lvlJc w:val="left"/>
+      <w:pPr>
+        <w:ind w:left="5760" w:hanging="360"/>
+      </w:pPr>
+    </w:lvl>
+    <w:lvl w:ilvl="7" w:tplc="04090019" w:tentative="1">
+      <w:start w:val="1"/>
+      <w:numFmt w:val="lowerLetter"/>
+      <w:lvlText w:val="%8."/>
+      <w:lvlJc w:val="left"/>
+      <w:pPr>
+        <w:ind w:left="6480" w:hanging="360"/>
+      </w:pPr>
+    </w:lvl>
+    <w:lvl w:ilvl="8" w:tplc="0409001B" w:tentative="1">
+      <w:start w:val="1"/>
+      <w:numFmt w:val="lowerRoman"/>
+      <w:lvlText w:val="%9."/>
+      <w:lvlJc w:val="right"/>
+      <w:pPr>
+        <w:ind w:left="7200" w:hanging="180"/>
+      </w:pPr>
+    </w:lvl>
+  </w:abstractNum>
+  <w:abstractNum w:abstractNumId="7">
+    <w:nsid w:val="69E71326"/>
+    <w:multiLevelType w:val="hybridMultilevel"/>
+    <w:tmpl w:val="0388F1B2"/>
+    <w:lvl w:ilvl="0" w:tplc="C99848B6">
+      <w:start w:val="2"/>
+      <w:numFmt w:val="decimal"/>
+      <w:lvlText w:val="%1"/>
+      <w:lvlJc w:val="left"/>
+      <w:pPr>
+        <w:ind w:left="1080" w:hanging="360"/>
+      </w:pPr>
+      <w:rPr>
+        <w:rFonts w:hint="default"/>
+      </w:rPr>
+    </w:lvl>
+    <w:lvl w:ilvl="1" w:tplc="04090019" w:tentative="1">
+      <w:start w:val="1"/>
+      <w:numFmt w:val="lowerLetter"/>
+      <w:lvlText w:val="%2."/>
+      <w:lvlJc w:val="left"/>
+      <w:pPr>
+        <w:ind w:left="1800" w:hanging="360"/>
+      </w:pPr>
+    </w:lvl>
+    <w:lvl w:ilvl="2" w:tplc="0409001B" w:tentative="1">
+      <w:start w:val="1"/>
+      <w:numFmt w:val="lowerRoman"/>
+      <w:lvlText w:val="%3."/>
+      <w:lvlJc w:val="right"/>
+      <w:pPr>
+        <w:ind w:left="2520" w:hanging="180"/>
+      </w:pPr>
+    </w:lvl>
+    <w:lvl w:ilvl="3" w:tplc="0409000F" w:tentative="1">
+      <w:start w:val="1"/>
+      <w:numFmt w:val="decimal"/>
+      <w:lvlText w:val="%4."/>
+      <w:lvlJc w:val="left"/>
+      <w:pPr>
+        <w:ind w:left="3240" w:hanging="360"/>
+      </w:pPr>
+    </w:lvl>
+    <w:lvl w:ilvl="4" w:tplc="04090019" w:tentative="1">
+      <w:start w:val="1"/>
+      <w:numFmt w:val="lowerLetter"/>
+      <w:lvlText w:val="%5."/>
+      <w:lvlJc w:val="left"/>
+      <w:pPr>
+        <w:ind w:left="3960" w:hanging="360"/>
+      </w:pPr>
+    </w:lvl>
+    <w:lvl w:ilvl="5" w:tplc="0409001B" w:tentative="1">
+      <w:start w:val="1"/>
+      <w:numFmt w:val="lowerRoman"/>
+      <w:lvlText w:val="%6."/>
+      <w:lvlJc w:val="right"/>
+      <w:pPr>
+        <w:ind w:left="4680" w:hanging="180"/>
+      </w:pPr>
+    </w:lvl>
+    <w:lvl w:ilvl="6" w:tplc="0409000F" w:tentative="1">
+      <w:start w:val="1"/>
+      <w:numFmt w:val="decimal"/>
+      <w:lvlText w:val="%7."/>
+      <w:lvlJc w:val="left"/>
+      <w:pPr>
+        <w:ind w:left="5400" w:hanging="360"/>
+      </w:pPr>
+    </w:lvl>
+    <w:lvl w:ilvl="7" w:tplc="04090019" w:tentative="1">
+      <w:start w:val="1"/>
+      <w:numFmt w:val="lowerLetter"/>
+      <w:lvlText w:val="%8."/>
+      <w:lvlJc w:val="left"/>
+      <w:pPr>
+        <w:ind w:left="6120" w:hanging="360"/>
+      </w:pPr>
+    </w:lvl>
+    <w:lvl w:ilvl="8" w:tplc="0409001B" w:tentative="1">
+      <w:start w:val="1"/>
+      <w:numFmt w:val="lowerRoman"/>
+      <w:lvlText w:val="%9."/>
+      <w:lvlJc w:val="right"/>
+      <w:pPr>
+        <w:ind w:left="6840" w:hanging="180"/>
+      </w:pPr>
+    </w:lvl>
+  </w:abstractNum>
+  <w:abstractNum w:abstractNumId="8">
+    <w:nsid w:val="6CB23303"/>
+    <w:multiLevelType w:val="hybridMultilevel"/>
+    <w:tmpl w:val="A0C4F040"/>
+    <w:lvl w:ilvl="0" w:tplc="A15A8E0A">
+      <w:start w:val="1"/>
+      <w:numFmt w:val="decimal"/>
+      <w:lvlText w:val="%1."/>
+      <w:lvlJc w:val="left"/>
+      <w:pPr>
+        <w:ind w:left="1080" w:hanging="360"/>
+      </w:pPr>
+      <w:rPr>
+        <w:rFonts w:hint="default"/>
+      </w:rPr>
+    </w:lvl>
+    <w:lvl w:ilvl="1" w:tplc="04090019" w:tentative="1">
+      <w:start w:val="1"/>
+      <w:numFmt w:val="lowerLetter"/>
+      <w:lvlText w:val="%2."/>
+      <w:lvlJc w:val="left"/>
+      <w:pPr>
+        <w:ind w:left="1800" w:hanging="360"/>
+      </w:pPr>
+    </w:lvl>
+    <w:lvl w:ilvl="2" w:tplc="0409001B" w:tentative="1">
+      <w:start w:val="1"/>
+      <w:numFmt w:val="lowerRoman"/>
+      <w:lvlText w:val="%3."/>
+      <w:lvlJc w:val="right"/>
+      <w:pPr>
+        <w:ind w:left="2520" w:hanging="180"/>
+      </w:pPr>
+    </w:lvl>
+    <w:lvl w:ilvl="3" w:tplc="0409000F" w:tentative="1">
+      <w:start w:val="1"/>
+      <w:numFmt w:val="decimal"/>
+      <w:lvlText w:val="%4."/>
+      <w:lvlJc w:val="left"/>
+      <w:pPr>
+        <w:ind w:left="3240" w:hanging="360"/>
+      </w:pPr>
+    </w:lvl>
+    <w:lvl w:ilvl="4" w:tplc="04090019" w:tentative="1">
+      <w:start w:val="1"/>
+      <w:numFmt w:val="lowerLetter"/>
+      <w:lvlText w:val="%5."/>
+      <w:lvlJc w:val="left"/>
+      <w:pPr>
+        <w:ind w:left="3960" w:hanging="360"/>
+      </w:pPr>
+    </w:lvl>
+    <w:lvl w:ilvl="5" w:tplc="0409001B" w:tentative="1">
+      <w:start w:val="1"/>
+      <w:numFmt w:val="lowerRoman"/>
+      <w:lvlText w:val="%6."/>
+      <w:lvlJc w:val="right"/>
+      <w:pPr>
+        <w:ind w:left="4680" w:hanging="180"/>
+      </w:pPr>
+    </w:lvl>
+    <w:lvl w:ilvl="6" w:tplc="0409000F" w:tentative="1">
+      <w:start w:val="1"/>
+      <w:numFmt w:val="decimal"/>
+      <w:lvlText w:val="%7."/>
+      <w:lvlJc w:val="left"/>
+      <w:pPr>
+        <w:ind w:left="5400" w:hanging="360"/>
+      </w:pPr>
+    </w:lvl>
+    <w:lvl w:ilvl="7" w:tplc="04090019" w:tentative="1">
+      <w:start w:val="1"/>
+      <w:numFmt w:val="lowerLetter"/>
+      <w:lvlText w:val="%8."/>
+      <w:lvlJc w:val="left"/>
+      <w:pPr>
+        <w:ind w:left="6120" w:hanging="360"/>
+      </w:pPr>
+    </w:lvl>
+    <w:lvl w:ilvl="8" w:tplc="0409001B" w:tentative="1">
+      <w:start w:val="1"/>
+      <w:numFmt w:val="lowerRoman"/>
+      <w:lvlText w:val="%9."/>
+      <w:lvlJc w:val="right"/>
+      <w:pPr>
+        <w:ind w:left="6840" w:hanging="180"/>
+      </w:pPr>
+    </w:lvl>
+  </w:abstractNum>
   <w:num w:numId="1">
+    <w:abstractNumId w:val="4"/>
+  </w:num>
+  <w:num w:numId="2">
+    <w:abstractNumId w:val="5"/>
+  </w:num>
+  <w:num w:numId="3">
     <w:abstractNumId w:val="1"/>
   </w:num>
-  <w:num w:numId="2">
+  <w:num w:numId="4">
+    <w:abstractNumId w:val="8"/>
+  </w:num>
+  <w:num w:numId="5">
+    <w:abstractNumId w:val="0"/>
+  </w:num>
+  <w:num w:numId="6">
+    <w:abstractNumId w:val="3"/>
+  </w:num>
+  <w:num w:numId="7">
+    <w:abstractNumId w:val="7"/>
+  </w:num>
+  <w:num w:numId="8">
+    <w:abstractNumId w:val="6"/>
+  </w:num>
+  <w:num w:numId="9">
     <w:abstractNumId w:val="2"/>
-  </w:num>
-  <w:num w:numId="3">
-    <w:abstractNumId w:val="0"/>
   </w:num>
 </w:numbering>
 </file>
 
 <file path=word/styles.xml><?xml version="1.0" encoding="utf-8"?>
-<w:styles xmlns:mc="http://schemas.openxmlformats.org/markup-compatibility/2006" xmlns:r="http://schemas.openxmlformats.org/officeDocument/2006/relationships" xmlns:w="http://schemas.openxmlformats.org/wordprocessingml/2006/main" xmlns:w14="http://schemas.microsoft.com/office/word/2010/wordml" xmlns:w15="http://schemas.microsoft.com/office/word/2012/wordml" xmlns:w16se="http://schemas.microsoft.com/office/word/2015/wordml/symex" mc:Ignorable="w14 w15 w16se">
+<w:styles xmlns:mc="http://schemas.openxmlformats.org/markup-compatibility/2006" xmlns:r="http://schemas.openxmlformats.org/officeDocument/2006/relationships" xmlns:w="http://schemas.openxmlformats.org/wordprocessingml/2006/main" xmlns:w14="http://schemas.microsoft.com/office/word/2010/wordml" xmlns:w15="http://schemas.microsoft.com/office/word/2012/wordml" mc:Ignorable="w14 w15">
   <w:docDefaults>
     <w:rPrDefault>
       <w:rPr>
@@ -15473,7 +17077,7 @@
     </w:rPrDefault>
     <w:pPrDefault/>
   </w:docDefaults>
-  <w:latentStyles w:defLockedState="0" w:defUIPriority="99" w:defSemiHidden="0" w:defUnhideWhenUsed="0" w:defQFormat="0" w:count="374">
+  <w:latentStyles w:defLockedState="0" w:defUIPriority="99" w:defSemiHidden="0" w:defUnhideWhenUsed="0" w:defQFormat="0" w:count="382">
     <w:lsdException w:name="Normal" w:uiPriority="0" w:qFormat="1"/>
     <w:lsdException w:name="heading 1" w:uiPriority="9" w:qFormat="1"/>
     <w:lsdException w:name="heading 2" w:semiHidden="1" w:uiPriority="9" w:unhideWhenUsed="1" w:qFormat="1"/>
@@ -15851,7 +17455,7 @@
   <w:style w:type="paragraph" w:default="1" w:styleId="Normal">
     <w:name w:val="Normal"/>
     <w:qFormat/>
-    <w:rsid w:val="00435442"/>
+    <w:rsid w:val="008F65EF"/>
     <w:rPr>
       <w:rFonts w:ascii="Times New Roman" w:hAnsi="Times New Roman" w:cs="Times New Roman"/>
     </w:rPr>
@@ -16137,7 +17741,6 @@
     <w:name w:val="Normal (Web)"/>
     <w:basedOn w:val="Normal"/>
     <w:uiPriority w:val="99"/>
-    <w:semiHidden/>
     <w:unhideWhenUsed/>
     <w:rsid w:val="00E33141"/>
     <w:pPr>
@@ -16150,6 +17753,7 @@
     <w:uiPriority w:val="39"/>
     <w:rsid w:val="00E33141"/>
     <w:tblPr>
+      <w:tblInd w:w="0" w:type="dxa"/>
       <w:tblBorders>
         <w:top w:val="single" w:sz="4" w:space="0" w:color="auto"/>
         <w:left w:val="single" w:sz="4" w:space="0" w:color="auto"/>
@@ -16158,6 +17762,12 @@
         <w:insideH w:val="single" w:sz="4" w:space="0" w:color="auto"/>
         <w:insideV w:val="single" w:sz="4" w:space="0" w:color="auto"/>
       </w:tblBorders>
+      <w:tblCellMar>
+        <w:top w:w="0" w:type="dxa"/>
+        <w:left w:w="108" w:type="dxa"/>
+        <w:bottom w:w="0" w:type="dxa"/>
+        <w:right w:w="108" w:type="dxa"/>
+      </w:tblCellMar>
     </w:tblPr>
   </w:style>
 </w:styles>

</xml_diff>